<commit_message>
Copy correction on instruction sheet.
</commit_message>
<xml_diff>
--- a/public/teamPack/Welcome to Chinese Whispers.docx
+++ b/public/teamPack/Welcome to Chinese Whispers.docx
@@ -75,7 +75,21 @@
           <w:sz w:val="28"/>
           <w:szCs w:val="28"/>
         </w:rPr>
-        <w:t>You are an adventurer looking for adventure of an infinite plain.  In this round you are rather lazy and do not move from the spot.</w:t>
+        <w:t>You are an adv</w:t>
+      </w:r>
+      <w:r>
+        <w:rPr>
+          <w:sz w:val="28"/>
+          <w:szCs w:val="28"/>
+        </w:rPr>
+        <w:t>enturer looking for adventure on</w:t>
+      </w:r>
+      <w:r>
+        <w:rPr>
+          <w:sz w:val="28"/>
+          <w:szCs w:val="28"/>
+        </w:rPr>
+        <w:t xml:space="preserve"> an infinite plain.  In this round you are rather lazy and do not move from the spot.</w:t>
       </w:r>
     </w:p>
     <w:p>
@@ -573,6 +587,922 @@
         <w:tab/>
         <w:t>R – Right, de</w:t>
       </w:r>
+      <w:r>
+        <w:rPr>
+          <w:sz w:val="28"/>
+          <w:szCs w:val="28"/>
+        </w:rPr>
+        <w:t>crease one in the Y dimension</w:t>
+      </w:r>
+    </w:p>
+    <w:p>
+      <w:pPr>
+        <w:rPr>
+          <w:sz w:val="28"/>
+          <w:szCs w:val="28"/>
+        </w:rPr>
+      </w:pPr>
+    </w:p>
+    <w:p>
+      <w:pPr>
+        <w:rPr>
+          <w:sz w:val="28"/>
+          <w:szCs w:val="28"/>
+        </w:rPr>
+      </w:pPr>
+      <w:r>
+        <w:rPr>
+          <w:sz w:val="28"/>
+          <w:szCs w:val="28"/>
+        </w:rPr>
+        <w:t>The question server will provide:</w:t>
+      </w:r>
+    </w:p>
+    <w:p>
+      <w:pPr>
+        <w:rPr>
+          <w:sz w:val="28"/>
+          <w:szCs w:val="28"/>
+        </w:rPr>
+      </w:pPr>
+      <w:r>
+        <w:rPr>
+          <w:sz w:val="28"/>
+          <w:szCs w:val="28"/>
+        </w:rPr>
+        <w:tab/>
+        <w:t>[</w:t>
+      </w:r>
+      <w:proofErr w:type="spellStart"/>
+      <w:proofErr w:type="gramStart"/>
+      <w:r>
+        <w:rPr>
+          <w:sz w:val="28"/>
+          <w:szCs w:val="28"/>
+        </w:rPr>
+        <w:t>startX</w:t>
+      </w:r>
+      <w:proofErr w:type="spellEnd"/>
+      <w:proofErr w:type="gramEnd"/>
+      <w:r>
+        <w:rPr>
+          <w:sz w:val="28"/>
+          <w:szCs w:val="28"/>
+        </w:rPr>
+        <w:t>] (</w:t>
+      </w:r>
+      <w:proofErr w:type="gramStart"/>
+      <w:r>
+        <w:rPr>
+          <w:sz w:val="28"/>
+          <w:szCs w:val="28"/>
+        </w:rPr>
+        <w:t>integer</w:t>
+      </w:r>
+      <w:proofErr w:type="gramEnd"/>
+      <w:r>
+        <w:rPr>
+          <w:sz w:val="28"/>
+          <w:szCs w:val="28"/>
+        </w:rPr>
+        <w:t>)</w:t>
+      </w:r>
+    </w:p>
+    <w:p>
+      <w:pPr>
+        <w:rPr>
+          <w:sz w:val="28"/>
+          <w:szCs w:val="28"/>
+        </w:rPr>
+      </w:pPr>
+      <w:r>
+        <w:rPr>
+          <w:sz w:val="28"/>
+          <w:szCs w:val="28"/>
+        </w:rPr>
+        <w:tab/>
+        <w:t>[</w:t>
+      </w:r>
+      <w:proofErr w:type="spellStart"/>
+      <w:proofErr w:type="gramStart"/>
+      <w:r>
+        <w:rPr>
+          <w:sz w:val="28"/>
+          <w:szCs w:val="28"/>
+        </w:rPr>
+        <w:t>startY</w:t>
+      </w:r>
+      <w:proofErr w:type="spellEnd"/>
+      <w:proofErr w:type="gramEnd"/>
+      <w:r>
+        <w:rPr>
+          <w:sz w:val="28"/>
+          <w:szCs w:val="28"/>
+        </w:rPr>
+        <w:t>] (</w:t>
+      </w:r>
+      <w:proofErr w:type="gramStart"/>
+      <w:r>
+        <w:rPr>
+          <w:sz w:val="28"/>
+          <w:szCs w:val="28"/>
+        </w:rPr>
+        <w:t>integer</w:t>
+      </w:r>
+      <w:proofErr w:type="gramEnd"/>
+      <w:r>
+        <w:rPr>
+          <w:sz w:val="28"/>
+          <w:szCs w:val="28"/>
+        </w:rPr>
+        <w:t>)</w:t>
+      </w:r>
+    </w:p>
+    <w:p>
+      <w:pPr>
+        <w:rPr>
+          <w:sz w:val="28"/>
+          <w:szCs w:val="28"/>
+        </w:rPr>
+      </w:pPr>
+      <w:r>
+        <w:rPr>
+          <w:sz w:val="28"/>
+          <w:szCs w:val="28"/>
+        </w:rPr>
+        <w:tab/>
+        <w:t>[</w:t>
+      </w:r>
+      <w:proofErr w:type="gramStart"/>
+      <w:r>
+        <w:rPr>
+          <w:sz w:val="28"/>
+          <w:szCs w:val="28"/>
+        </w:rPr>
+        <w:t>instructions</w:t>
+      </w:r>
+      <w:proofErr w:type="gramEnd"/>
+      <w:r>
+        <w:rPr>
+          <w:sz w:val="28"/>
+          <w:szCs w:val="28"/>
+        </w:rPr>
+        <w:t>] (</w:t>
+      </w:r>
+      <w:proofErr w:type="gramStart"/>
+      <w:r>
+        <w:rPr>
+          <w:sz w:val="28"/>
+          <w:szCs w:val="28"/>
+        </w:rPr>
+        <w:t>string</w:t>
+      </w:r>
+      <w:proofErr w:type="gramEnd"/>
+      <w:r>
+        <w:rPr>
+          <w:sz w:val="28"/>
+          <w:szCs w:val="28"/>
+        </w:rPr>
+        <w:t>)</w:t>
+      </w:r>
+    </w:p>
+    <w:p>
+      <w:pPr>
+        <w:rPr>
+          <w:sz w:val="28"/>
+          <w:szCs w:val="28"/>
+        </w:rPr>
+      </w:pPr>
+    </w:p>
+    <w:p>
+      <w:pPr>
+        <w:rPr>
+          <w:sz w:val="28"/>
+          <w:szCs w:val="28"/>
+        </w:rPr>
+      </w:pPr>
+      <w:r>
+        <w:rPr>
+          <w:sz w:val="28"/>
+          <w:szCs w:val="28"/>
+        </w:rPr>
+        <w:t>The answer will expect:</w:t>
+      </w:r>
+    </w:p>
+    <w:p>
+      <w:pPr>
+        <w:rPr>
+          <w:sz w:val="28"/>
+          <w:szCs w:val="28"/>
+        </w:rPr>
+      </w:pPr>
+      <w:r>
+        <w:rPr>
+          <w:sz w:val="28"/>
+          <w:szCs w:val="28"/>
+        </w:rPr>
+        <w:tab/>
+        <w:t>[</w:t>
+      </w:r>
+      <w:proofErr w:type="spellStart"/>
+      <w:proofErr w:type="gramStart"/>
+      <w:r>
+        <w:rPr>
+          <w:sz w:val="28"/>
+          <w:szCs w:val="28"/>
+        </w:rPr>
+        <w:t>endX</w:t>
+      </w:r>
+      <w:proofErr w:type="spellEnd"/>
+      <w:proofErr w:type="gramEnd"/>
+      <w:r>
+        <w:rPr>
+          <w:sz w:val="28"/>
+          <w:szCs w:val="28"/>
+        </w:rPr>
+        <w:t>] (</w:t>
+      </w:r>
+      <w:proofErr w:type="gramStart"/>
+      <w:r>
+        <w:rPr>
+          <w:sz w:val="28"/>
+          <w:szCs w:val="28"/>
+        </w:rPr>
+        <w:t>integer</w:t>
+      </w:r>
+      <w:proofErr w:type="gramEnd"/>
+      <w:r>
+        <w:rPr>
+          <w:sz w:val="28"/>
+          <w:szCs w:val="28"/>
+        </w:rPr>
+        <w:t>)</w:t>
+      </w:r>
+    </w:p>
+    <w:p>
+      <w:pPr>
+        <w:rPr>
+          <w:sz w:val="28"/>
+          <w:szCs w:val="28"/>
+        </w:rPr>
+      </w:pPr>
+      <w:r>
+        <w:rPr>
+          <w:sz w:val="28"/>
+          <w:szCs w:val="28"/>
+        </w:rPr>
+        <w:tab/>
+        <w:t>[</w:t>
+      </w:r>
+      <w:proofErr w:type="spellStart"/>
+      <w:proofErr w:type="gramStart"/>
+      <w:r>
+        <w:rPr>
+          <w:sz w:val="28"/>
+          <w:szCs w:val="28"/>
+        </w:rPr>
+        <w:t>endY</w:t>
+      </w:r>
+      <w:proofErr w:type="spellEnd"/>
+      <w:proofErr w:type="gramEnd"/>
+      <w:r>
+        <w:rPr>
+          <w:sz w:val="28"/>
+          <w:szCs w:val="28"/>
+        </w:rPr>
+        <w:t>] (</w:t>
+      </w:r>
+      <w:proofErr w:type="gramStart"/>
+      <w:r>
+        <w:rPr>
+          <w:sz w:val="28"/>
+          <w:szCs w:val="28"/>
+        </w:rPr>
+        <w:t>integer</w:t>
+      </w:r>
+      <w:proofErr w:type="gramEnd"/>
+      <w:r>
+        <w:rPr>
+          <w:sz w:val="28"/>
+          <w:szCs w:val="28"/>
+        </w:rPr>
+        <w:t>)</w:t>
+      </w:r>
+    </w:p>
+    <w:p>
+      <w:pPr>
+        <w:rPr>
+          <w:sz w:val="28"/>
+          <w:szCs w:val="28"/>
+        </w:rPr>
+      </w:pPr>
+    </w:p>
+    <w:p>
+      <w:pPr>
+        <w:rPr>
+          <w:sz w:val="28"/>
+          <w:szCs w:val="28"/>
+        </w:rPr>
+      </w:pPr>
+    </w:p>
+    <w:p>
+      <w:pPr>
+        <w:rPr>
+          <w:sz w:val="28"/>
+          <w:szCs w:val="28"/>
+        </w:rPr>
+      </w:pPr>
+    </w:p>
+    <w:p>
+      <w:pPr>
+        <w:rPr>
+          <w:sz w:val="28"/>
+          <w:szCs w:val="28"/>
+        </w:rPr>
+      </w:pPr>
+    </w:p>
+    <w:p>
+      <w:pPr>
+        <w:rPr>
+          <w:sz w:val="28"/>
+          <w:szCs w:val="28"/>
+        </w:rPr>
+      </w:pPr>
+    </w:p>
+    <w:p>
+      <w:pPr>
+        <w:rPr>
+          <w:sz w:val="28"/>
+          <w:szCs w:val="28"/>
+        </w:rPr>
+      </w:pPr>
+      <w:r>
+        <w:rPr>
+          <w:sz w:val="28"/>
+          <w:szCs w:val="28"/>
+        </w:rPr>
+        <w:t>Round Three!</w:t>
+      </w:r>
+    </w:p>
+    <w:p>
+      <w:pPr>
+        <w:rPr>
+          <w:sz w:val="28"/>
+          <w:szCs w:val="28"/>
+        </w:rPr>
+      </w:pPr>
+      <w:r>
+        <w:rPr>
+          <w:sz w:val="28"/>
+          <w:szCs w:val="28"/>
+        </w:rPr>
+        <w:t>Now there is some proper adventuring to do!! A treasure has been dropped on the plain… you</w:t>
+      </w:r>
+      <w:r>
+        <w:rPr>
+          <w:sz w:val="28"/>
+          <w:szCs w:val="28"/>
+        </w:rPr>
+        <w:t>r</w:t>
+      </w:r>
+      <w:r>
+        <w:rPr>
+          <w:sz w:val="28"/>
+          <w:szCs w:val="28"/>
+        </w:rPr>
+        <w:t xml:space="preserve"> task is to determine if we got it! (</w:t>
+      </w:r>
+      <w:proofErr w:type="gramStart"/>
+      <w:r>
+        <w:rPr>
+          <w:sz w:val="28"/>
+          <w:szCs w:val="28"/>
+        </w:rPr>
+        <w:t>when</w:t>
+      </w:r>
+      <w:proofErr w:type="gramEnd"/>
+      <w:r>
+        <w:rPr>
+          <w:sz w:val="28"/>
+          <w:szCs w:val="28"/>
+        </w:rPr>
+        <w:t xml:space="preserve"> we travel over it, we automatically pick it up)</w:t>
+      </w:r>
+    </w:p>
+    <w:p>
+      <w:pPr>
+        <w:rPr>
+          <w:sz w:val="28"/>
+          <w:szCs w:val="28"/>
+        </w:rPr>
+      </w:pPr>
+    </w:p>
+    <w:p>
+      <w:pPr>
+        <w:rPr>
+          <w:sz w:val="28"/>
+          <w:szCs w:val="28"/>
+        </w:rPr>
+      </w:pPr>
+      <w:r>
+        <w:rPr>
+          <w:sz w:val="28"/>
+          <w:szCs w:val="28"/>
+        </w:rPr>
+        <w:t>The question server will provide:</w:t>
+      </w:r>
+    </w:p>
+    <w:p>
+      <w:pPr>
+        <w:rPr>
+          <w:sz w:val="28"/>
+          <w:szCs w:val="28"/>
+        </w:rPr>
+      </w:pPr>
+      <w:r>
+        <w:rPr>
+          <w:sz w:val="28"/>
+          <w:szCs w:val="28"/>
+        </w:rPr>
+        <w:tab/>
+        <w:t>[</w:t>
+      </w:r>
+      <w:proofErr w:type="spellStart"/>
+      <w:proofErr w:type="gramStart"/>
+      <w:r>
+        <w:rPr>
+          <w:sz w:val="28"/>
+          <w:szCs w:val="28"/>
+        </w:rPr>
+        <w:t>startX</w:t>
+      </w:r>
+      <w:proofErr w:type="spellEnd"/>
+      <w:proofErr w:type="gramEnd"/>
+      <w:r>
+        <w:rPr>
+          <w:sz w:val="28"/>
+          <w:szCs w:val="28"/>
+        </w:rPr>
+        <w:t>] (</w:t>
+      </w:r>
+      <w:proofErr w:type="gramStart"/>
+      <w:r>
+        <w:rPr>
+          <w:sz w:val="28"/>
+          <w:szCs w:val="28"/>
+        </w:rPr>
+        <w:t>integer</w:t>
+      </w:r>
+      <w:proofErr w:type="gramEnd"/>
+      <w:r>
+        <w:rPr>
+          <w:sz w:val="28"/>
+          <w:szCs w:val="28"/>
+        </w:rPr>
+        <w:t>)</w:t>
+      </w:r>
+    </w:p>
+    <w:p>
+      <w:pPr>
+        <w:rPr>
+          <w:sz w:val="28"/>
+          <w:szCs w:val="28"/>
+        </w:rPr>
+      </w:pPr>
+      <w:r>
+        <w:rPr>
+          <w:sz w:val="28"/>
+          <w:szCs w:val="28"/>
+        </w:rPr>
+        <w:tab/>
+        <w:t>[</w:t>
+      </w:r>
+      <w:proofErr w:type="spellStart"/>
+      <w:proofErr w:type="gramStart"/>
+      <w:r>
+        <w:rPr>
+          <w:sz w:val="28"/>
+          <w:szCs w:val="28"/>
+        </w:rPr>
+        <w:t>startY</w:t>
+      </w:r>
+      <w:proofErr w:type="spellEnd"/>
+      <w:proofErr w:type="gramEnd"/>
+      <w:r>
+        <w:rPr>
+          <w:sz w:val="28"/>
+          <w:szCs w:val="28"/>
+        </w:rPr>
+        <w:t>] (</w:t>
+      </w:r>
+      <w:proofErr w:type="gramStart"/>
+      <w:r>
+        <w:rPr>
+          <w:sz w:val="28"/>
+          <w:szCs w:val="28"/>
+        </w:rPr>
+        <w:t>integer</w:t>
+      </w:r>
+      <w:proofErr w:type="gramEnd"/>
+      <w:r>
+        <w:rPr>
+          <w:sz w:val="28"/>
+          <w:szCs w:val="28"/>
+        </w:rPr>
+        <w:t>)</w:t>
+      </w:r>
+    </w:p>
+    <w:p>
+      <w:pPr>
+        <w:rPr>
+          <w:sz w:val="28"/>
+          <w:szCs w:val="28"/>
+        </w:rPr>
+      </w:pPr>
+      <w:r>
+        <w:rPr>
+          <w:sz w:val="28"/>
+          <w:szCs w:val="28"/>
+        </w:rPr>
+        <w:tab/>
+        <w:t>[</w:t>
+      </w:r>
+      <w:proofErr w:type="gramStart"/>
+      <w:r>
+        <w:rPr>
+          <w:sz w:val="28"/>
+          <w:szCs w:val="28"/>
+        </w:rPr>
+        <w:t>instructions</w:t>
+      </w:r>
+      <w:proofErr w:type="gramEnd"/>
+      <w:r>
+        <w:rPr>
+          <w:sz w:val="28"/>
+          <w:szCs w:val="28"/>
+        </w:rPr>
+        <w:t>] (</w:t>
+      </w:r>
+      <w:proofErr w:type="gramStart"/>
+      <w:r>
+        <w:rPr>
+          <w:sz w:val="28"/>
+          <w:szCs w:val="28"/>
+        </w:rPr>
+        <w:t>string</w:t>
+      </w:r>
+      <w:proofErr w:type="gramEnd"/>
+      <w:r>
+        <w:rPr>
+          <w:sz w:val="28"/>
+          <w:szCs w:val="28"/>
+        </w:rPr>
+        <w:t>)</w:t>
+      </w:r>
+    </w:p>
+    <w:p>
+      <w:pPr>
+        <w:ind w:firstLine="720"/>
+        <w:rPr>
+          <w:sz w:val="28"/>
+          <w:szCs w:val="28"/>
+        </w:rPr>
+      </w:pPr>
+      <w:r>
+        <w:rPr>
+          <w:sz w:val="28"/>
+          <w:szCs w:val="28"/>
+        </w:rPr>
+        <w:t>[</w:t>
+      </w:r>
+      <w:proofErr w:type="spellStart"/>
+      <w:proofErr w:type="gramStart"/>
+      <w:r>
+        <w:rPr>
+          <w:sz w:val="28"/>
+          <w:szCs w:val="28"/>
+        </w:rPr>
+        <w:t>treasureX</w:t>
+      </w:r>
+      <w:proofErr w:type="spellEnd"/>
+      <w:proofErr w:type="gramEnd"/>
+      <w:r>
+        <w:rPr>
+          <w:sz w:val="28"/>
+          <w:szCs w:val="28"/>
+        </w:rPr>
+        <w:t>] (</w:t>
+      </w:r>
+      <w:proofErr w:type="gramStart"/>
+      <w:r>
+        <w:rPr>
+          <w:sz w:val="28"/>
+          <w:szCs w:val="28"/>
+        </w:rPr>
+        <w:t>integer</w:t>
+      </w:r>
+      <w:proofErr w:type="gramEnd"/>
+      <w:r>
+        <w:rPr>
+          <w:sz w:val="28"/>
+          <w:szCs w:val="28"/>
+        </w:rPr>
+        <w:t>)</w:t>
+      </w:r>
+    </w:p>
+    <w:p>
+      <w:pPr>
+        <w:ind w:firstLine="720"/>
+        <w:rPr>
+          <w:sz w:val="28"/>
+          <w:szCs w:val="28"/>
+        </w:rPr>
+      </w:pPr>
+      <w:r>
+        <w:rPr>
+          <w:sz w:val="28"/>
+          <w:szCs w:val="28"/>
+        </w:rPr>
+        <w:t>[</w:t>
+      </w:r>
+      <w:proofErr w:type="spellStart"/>
+      <w:proofErr w:type="gramStart"/>
+      <w:r>
+        <w:rPr>
+          <w:sz w:val="28"/>
+          <w:szCs w:val="28"/>
+        </w:rPr>
+        <w:t>treasureY</w:t>
+      </w:r>
+      <w:proofErr w:type="spellEnd"/>
+      <w:proofErr w:type="gramEnd"/>
+      <w:r>
+        <w:rPr>
+          <w:sz w:val="28"/>
+          <w:szCs w:val="28"/>
+        </w:rPr>
+        <w:t>] (</w:t>
+      </w:r>
+      <w:proofErr w:type="gramStart"/>
+      <w:r>
+        <w:rPr>
+          <w:sz w:val="28"/>
+          <w:szCs w:val="28"/>
+        </w:rPr>
+        <w:t>integer</w:t>
+      </w:r>
+      <w:proofErr w:type="gramEnd"/>
+      <w:r>
+        <w:rPr>
+          <w:sz w:val="28"/>
+          <w:szCs w:val="28"/>
+        </w:rPr>
+        <w:t>)</w:t>
+      </w:r>
+    </w:p>
+    <w:p>
+      <w:pPr>
+        <w:rPr>
+          <w:sz w:val="28"/>
+          <w:szCs w:val="28"/>
+        </w:rPr>
+      </w:pPr>
+    </w:p>
+    <w:p>
+      <w:pPr>
+        <w:rPr>
+          <w:sz w:val="28"/>
+          <w:szCs w:val="28"/>
+        </w:rPr>
+      </w:pPr>
+      <w:r>
+        <w:rPr>
+          <w:sz w:val="28"/>
+          <w:szCs w:val="28"/>
+        </w:rPr>
+        <w:t>The answer will expect:</w:t>
+      </w:r>
+    </w:p>
+    <w:p>
+      <w:pPr>
+        <w:rPr>
+          <w:sz w:val="28"/>
+          <w:szCs w:val="28"/>
+        </w:rPr>
+      </w:pPr>
+      <w:r>
+        <w:rPr>
+          <w:sz w:val="28"/>
+          <w:szCs w:val="28"/>
+        </w:rPr>
+        <w:tab/>
+        <w:t>[</w:t>
+      </w:r>
+      <w:proofErr w:type="spellStart"/>
+      <w:proofErr w:type="gramStart"/>
+      <w:r>
+        <w:rPr>
+          <w:sz w:val="28"/>
+          <w:szCs w:val="28"/>
+        </w:rPr>
+        <w:t>endX</w:t>
+      </w:r>
+      <w:proofErr w:type="spellEnd"/>
+      <w:proofErr w:type="gramEnd"/>
+      <w:r>
+        <w:rPr>
+          <w:sz w:val="28"/>
+          <w:szCs w:val="28"/>
+        </w:rPr>
+        <w:t>] (</w:t>
+      </w:r>
+      <w:proofErr w:type="gramStart"/>
+      <w:r>
+        <w:rPr>
+          <w:sz w:val="28"/>
+          <w:szCs w:val="28"/>
+        </w:rPr>
+        <w:t>integer</w:t>
+      </w:r>
+      <w:proofErr w:type="gramEnd"/>
+      <w:r>
+        <w:rPr>
+          <w:sz w:val="28"/>
+          <w:szCs w:val="28"/>
+        </w:rPr>
+        <w:t>)</w:t>
+      </w:r>
+    </w:p>
+    <w:p>
+      <w:pPr>
+        <w:rPr>
+          <w:sz w:val="28"/>
+          <w:szCs w:val="28"/>
+        </w:rPr>
+      </w:pPr>
+      <w:r>
+        <w:rPr>
+          <w:sz w:val="28"/>
+          <w:szCs w:val="28"/>
+        </w:rPr>
+        <w:tab/>
+        <w:t>[</w:t>
+      </w:r>
+      <w:proofErr w:type="spellStart"/>
+      <w:proofErr w:type="gramStart"/>
+      <w:r>
+        <w:rPr>
+          <w:sz w:val="28"/>
+          <w:szCs w:val="28"/>
+        </w:rPr>
+        <w:t>endY</w:t>
+      </w:r>
+      <w:proofErr w:type="spellEnd"/>
+      <w:proofErr w:type="gramEnd"/>
+      <w:r>
+        <w:rPr>
+          <w:sz w:val="28"/>
+          <w:szCs w:val="28"/>
+        </w:rPr>
+        <w:t>] (</w:t>
+      </w:r>
+      <w:proofErr w:type="gramStart"/>
+      <w:r>
+        <w:rPr>
+          <w:sz w:val="28"/>
+          <w:szCs w:val="28"/>
+        </w:rPr>
+        <w:t>integer</w:t>
+      </w:r>
+      <w:proofErr w:type="gramEnd"/>
+      <w:r>
+        <w:rPr>
+          <w:sz w:val="28"/>
+          <w:szCs w:val="28"/>
+        </w:rPr>
+        <w:t>)</w:t>
+      </w:r>
+    </w:p>
+    <w:p>
+      <w:pPr>
+        <w:rPr>
+          <w:sz w:val="28"/>
+          <w:szCs w:val="28"/>
+        </w:rPr>
+      </w:pPr>
+      <w:r>
+        <w:rPr>
+          <w:sz w:val="28"/>
+          <w:szCs w:val="28"/>
+        </w:rPr>
+        <w:tab/>
+        <w:t>[</w:t>
+      </w:r>
+      <w:proofErr w:type="spellStart"/>
+      <w:proofErr w:type="gramStart"/>
+      <w:r>
+        <w:rPr>
+          <w:sz w:val="28"/>
+          <w:szCs w:val="28"/>
+        </w:rPr>
+        <w:t>treasureFound</w:t>
+      </w:r>
+      <w:proofErr w:type="spellEnd"/>
+      <w:proofErr w:type="gramEnd"/>
+      <w:r>
+        <w:rPr>
+          <w:sz w:val="28"/>
+          <w:szCs w:val="28"/>
+        </w:rPr>
+        <w:t>] (</w:t>
+      </w:r>
+      <w:proofErr w:type="spellStart"/>
+      <w:proofErr w:type="gramStart"/>
+      <w:r>
+        <w:rPr>
+          <w:sz w:val="28"/>
+          <w:szCs w:val="28"/>
+        </w:rPr>
+        <w:t>boolean</w:t>
+      </w:r>
+      <w:proofErr w:type="spellEnd"/>
+      <w:proofErr w:type="gramEnd"/>
+      <w:r>
+        <w:rPr>
+          <w:sz w:val="28"/>
+          <w:szCs w:val="28"/>
+        </w:rPr>
+        <w:t>)</w:t>
+      </w:r>
+    </w:p>
+    <w:p>
+      <w:pPr>
+        <w:rPr>
+          <w:sz w:val="28"/>
+          <w:szCs w:val="28"/>
+        </w:rPr>
+      </w:pPr>
+    </w:p>
+    <w:p>
+      <w:pPr>
+        <w:rPr>
+          <w:sz w:val="28"/>
+          <w:szCs w:val="28"/>
+        </w:rPr>
+      </w:pPr>
+    </w:p>
+    <w:p>
+      <w:pPr>
+        <w:rPr>
+          <w:sz w:val="28"/>
+          <w:szCs w:val="28"/>
+        </w:rPr>
+      </w:pPr>
+    </w:p>
+    <w:p>
+      <w:pPr>
+        <w:rPr>
+          <w:sz w:val="28"/>
+          <w:szCs w:val="28"/>
+        </w:rPr>
+      </w:pPr>
+    </w:p>
+    <w:p>
+      <w:pPr>
+        <w:rPr>
+          <w:sz w:val="28"/>
+          <w:szCs w:val="28"/>
+        </w:rPr>
+      </w:pPr>
+      <w:r>
+        <w:rPr>
+          <w:sz w:val="28"/>
+          <w:szCs w:val="28"/>
+        </w:rPr>
+        <w:t>Round Four!</w:t>
+      </w:r>
+    </w:p>
+    <w:p>
+      <w:pPr>
+        <w:rPr>
+          <w:sz w:val="28"/>
+          <w:szCs w:val="28"/>
+        </w:rPr>
+      </w:pPr>
+      <w:r>
+        <w:rPr>
+          <w:sz w:val="28"/>
+          <w:szCs w:val="28"/>
+        </w:rPr>
+        <w:t xml:space="preserve">A Mugger has been spotted in the plain. They are after the treasure! If </w:t>
+      </w:r>
+      <w:r>
+        <w:rPr>
+          <w:sz w:val="28"/>
+          <w:szCs w:val="28"/>
+        </w:rPr>
+        <w:t>you</w:t>
+      </w:r>
       <w:bookmarkStart w:id="0" w:name="_GoBack"/>
       <w:bookmarkEnd w:id="0"/>
       <w:r>
@@ -580,7 +1510,7 @@
           <w:sz w:val="28"/>
           <w:szCs w:val="28"/>
         </w:rPr>
-        <w:t>crease one in the Y dimension</w:t>
+        <w:t xml:space="preserve"> cross paths with the Mugger after picking up the treasure, it will be stolen! (We still mark it as found)</w:t>
       </w:r>
     </w:p>
     <w:p>
@@ -756,6 +1686,206 @@
     </w:p>
     <w:p>
       <w:pPr>
+        <w:ind w:firstLine="720"/>
+        <w:rPr>
+          <w:sz w:val="28"/>
+          <w:szCs w:val="28"/>
+        </w:rPr>
+      </w:pPr>
+      <w:r>
+        <w:rPr>
+          <w:sz w:val="28"/>
+          <w:szCs w:val="28"/>
+        </w:rPr>
+        <w:t>[</w:t>
+      </w:r>
+      <w:proofErr w:type="spellStart"/>
+      <w:proofErr w:type="gramStart"/>
+      <w:r>
+        <w:rPr>
+          <w:sz w:val="28"/>
+          <w:szCs w:val="28"/>
+        </w:rPr>
+        <w:t>treasureX</w:t>
+      </w:r>
+      <w:proofErr w:type="spellEnd"/>
+      <w:proofErr w:type="gramEnd"/>
+      <w:r>
+        <w:rPr>
+          <w:sz w:val="28"/>
+          <w:szCs w:val="28"/>
+        </w:rPr>
+        <w:t>] (</w:t>
+      </w:r>
+      <w:proofErr w:type="gramStart"/>
+      <w:r>
+        <w:rPr>
+          <w:sz w:val="28"/>
+          <w:szCs w:val="28"/>
+        </w:rPr>
+        <w:t>integer</w:t>
+      </w:r>
+      <w:proofErr w:type="gramEnd"/>
+      <w:r>
+        <w:rPr>
+          <w:sz w:val="28"/>
+          <w:szCs w:val="28"/>
+        </w:rPr>
+        <w:t>)</w:t>
+      </w:r>
+    </w:p>
+    <w:p>
+      <w:pPr>
+        <w:ind w:firstLine="720"/>
+        <w:rPr>
+          <w:sz w:val="28"/>
+          <w:szCs w:val="28"/>
+        </w:rPr>
+      </w:pPr>
+      <w:r>
+        <w:rPr>
+          <w:sz w:val="28"/>
+          <w:szCs w:val="28"/>
+        </w:rPr>
+        <w:t>[</w:t>
+      </w:r>
+      <w:proofErr w:type="spellStart"/>
+      <w:proofErr w:type="gramStart"/>
+      <w:r>
+        <w:rPr>
+          <w:sz w:val="28"/>
+          <w:szCs w:val="28"/>
+        </w:rPr>
+        <w:t>treasureY</w:t>
+      </w:r>
+      <w:proofErr w:type="spellEnd"/>
+      <w:proofErr w:type="gramEnd"/>
+      <w:r>
+        <w:rPr>
+          <w:sz w:val="28"/>
+          <w:szCs w:val="28"/>
+        </w:rPr>
+        <w:t>] (</w:t>
+      </w:r>
+      <w:proofErr w:type="gramStart"/>
+      <w:r>
+        <w:rPr>
+          <w:sz w:val="28"/>
+          <w:szCs w:val="28"/>
+        </w:rPr>
+        <w:t>integer</w:t>
+      </w:r>
+      <w:proofErr w:type="gramEnd"/>
+      <w:r>
+        <w:rPr>
+          <w:sz w:val="28"/>
+          <w:szCs w:val="28"/>
+        </w:rPr>
+        <w:t>)</w:t>
+      </w:r>
+    </w:p>
+    <w:p>
+      <w:pPr>
+        <w:ind w:firstLine="720"/>
+        <w:rPr>
+          <w:sz w:val="28"/>
+          <w:szCs w:val="28"/>
+        </w:rPr>
+      </w:pPr>
+      <w:r>
+        <w:rPr>
+          <w:sz w:val="28"/>
+          <w:szCs w:val="28"/>
+        </w:rPr>
+        <w:t>[</w:t>
+      </w:r>
+      <w:proofErr w:type="spellStart"/>
+      <w:proofErr w:type="gramStart"/>
+      <w:r>
+        <w:rPr>
+          <w:sz w:val="28"/>
+          <w:szCs w:val="28"/>
+        </w:rPr>
+        <w:t>muggerX</w:t>
+      </w:r>
+      <w:proofErr w:type="spellEnd"/>
+      <w:proofErr w:type="gramEnd"/>
+      <w:r>
+        <w:rPr>
+          <w:sz w:val="28"/>
+          <w:szCs w:val="28"/>
+        </w:rPr>
+        <w:t>] (</w:t>
+      </w:r>
+      <w:proofErr w:type="gramStart"/>
+      <w:r>
+        <w:rPr>
+          <w:sz w:val="28"/>
+          <w:szCs w:val="28"/>
+        </w:rPr>
+        <w:t>integer</w:t>
+      </w:r>
+      <w:proofErr w:type="gramEnd"/>
+      <w:r>
+        <w:rPr>
+          <w:sz w:val="28"/>
+          <w:szCs w:val="28"/>
+        </w:rPr>
+        <w:t>)</w:t>
+      </w:r>
+    </w:p>
+    <w:p>
+      <w:pPr>
+        <w:ind w:firstLine="720"/>
+        <w:rPr>
+          <w:sz w:val="28"/>
+          <w:szCs w:val="28"/>
+        </w:rPr>
+      </w:pPr>
+      <w:r>
+        <w:rPr>
+          <w:sz w:val="28"/>
+          <w:szCs w:val="28"/>
+        </w:rPr>
+        <w:t>[</w:t>
+      </w:r>
+      <w:proofErr w:type="spellStart"/>
+      <w:proofErr w:type="gramStart"/>
+      <w:r>
+        <w:rPr>
+          <w:sz w:val="28"/>
+          <w:szCs w:val="28"/>
+        </w:rPr>
+        <w:t>muggerY</w:t>
+      </w:r>
+      <w:proofErr w:type="spellEnd"/>
+      <w:proofErr w:type="gramEnd"/>
+      <w:r>
+        <w:rPr>
+          <w:sz w:val="28"/>
+          <w:szCs w:val="28"/>
+        </w:rPr>
+        <w:t>] (</w:t>
+      </w:r>
+      <w:proofErr w:type="gramStart"/>
+      <w:r>
+        <w:rPr>
+          <w:sz w:val="28"/>
+          <w:szCs w:val="28"/>
+        </w:rPr>
+        <w:t>integer</w:t>
+      </w:r>
+      <w:proofErr w:type="gramEnd"/>
+      <w:r>
+        <w:rPr>
+          <w:sz w:val="28"/>
+          <w:szCs w:val="28"/>
+        </w:rPr>
+        <w:t>)</w:t>
+      </w:r>
+    </w:p>
+    <w:p>
+      <w:pPr>
         <w:rPr>
           <w:sz w:val="28"/>
           <w:szCs w:val="28"/>
@@ -884,115 +2014,6 @@
           <w:szCs w:val="28"/>
         </w:rPr>
       </w:pPr>
-    </w:p>
-    <w:p>
-      <w:pPr>
-        <w:rPr>
-          <w:sz w:val="28"/>
-          <w:szCs w:val="28"/>
-        </w:rPr>
-      </w:pPr>
-    </w:p>
-    <w:p>
-      <w:pPr>
-        <w:rPr>
-          <w:sz w:val="28"/>
-          <w:szCs w:val="28"/>
-        </w:rPr>
-      </w:pPr>
-    </w:p>
-    <w:p>
-      <w:pPr>
-        <w:rPr>
-          <w:sz w:val="28"/>
-          <w:szCs w:val="28"/>
-        </w:rPr>
-      </w:pPr>
-    </w:p>
-    <w:p>
-      <w:pPr>
-        <w:rPr>
-          <w:sz w:val="28"/>
-          <w:szCs w:val="28"/>
-        </w:rPr>
-      </w:pPr>
-    </w:p>
-    <w:p>
-      <w:pPr>
-        <w:rPr>
-          <w:sz w:val="28"/>
-          <w:szCs w:val="28"/>
-        </w:rPr>
-      </w:pPr>
-      <w:r>
-        <w:rPr>
-          <w:sz w:val="28"/>
-          <w:szCs w:val="28"/>
-        </w:rPr>
-        <w:t>Round Three!</w:t>
-      </w:r>
-    </w:p>
-    <w:p>
-      <w:pPr>
-        <w:rPr>
-          <w:sz w:val="28"/>
-          <w:szCs w:val="28"/>
-        </w:rPr>
-      </w:pPr>
-      <w:r>
-        <w:rPr>
-          <w:sz w:val="28"/>
-          <w:szCs w:val="28"/>
-        </w:rPr>
-        <w:t>Now there is some proper adventuring to do!! A treasure has been dropped on the plain… you task is to determine if we got it! (</w:t>
-      </w:r>
-      <w:proofErr w:type="gramStart"/>
-      <w:r>
-        <w:rPr>
-          <w:sz w:val="28"/>
-          <w:szCs w:val="28"/>
-        </w:rPr>
-        <w:t>when</w:t>
-      </w:r>
-      <w:proofErr w:type="gramEnd"/>
-      <w:r>
-        <w:rPr>
-          <w:sz w:val="28"/>
-          <w:szCs w:val="28"/>
-        </w:rPr>
-        <w:t xml:space="preserve"> we travel over it, we automatically pick it up)</w:t>
-      </w:r>
-    </w:p>
-    <w:p>
-      <w:pPr>
-        <w:rPr>
-          <w:sz w:val="28"/>
-          <w:szCs w:val="28"/>
-        </w:rPr>
-      </w:pPr>
-    </w:p>
-    <w:p>
-      <w:pPr>
-        <w:rPr>
-          <w:sz w:val="28"/>
-          <w:szCs w:val="28"/>
-        </w:rPr>
-      </w:pPr>
-      <w:r>
-        <w:rPr>
-          <w:sz w:val="28"/>
-          <w:szCs w:val="28"/>
-        </w:rPr>
-        <w:t>The question server will provide:</w:t>
-      </w:r>
-    </w:p>
-    <w:p>
-      <w:pPr>
-        <w:rPr>
-          <w:sz w:val="28"/>
-          <w:szCs w:val="28"/>
-        </w:rPr>
-      </w:pPr>
       <w:r>
         <w:rPr>
           <w:sz w:val="28"/>
@@ -1008,7 +2029,7 @@
           <w:sz w:val="28"/>
           <w:szCs w:val="28"/>
         </w:rPr>
-        <w:t>startX</w:t>
+        <w:t>treasureFound</w:t>
       </w:r>
       <w:proofErr w:type="spellEnd"/>
       <w:proofErr w:type="gramEnd"/>
@@ -1019,14 +2040,16 @@
         </w:rPr>
         <w:t>] (</w:t>
       </w:r>
-      <w:proofErr w:type="gramStart"/>
-      <w:r>
-        <w:rPr>
-          <w:sz w:val="28"/>
-          <w:szCs w:val="28"/>
-        </w:rPr>
-        <w:t>integer</w:t>
-      </w:r>
+      <w:proofErr w:type="spellStart"/>
+      <w:proofErr w:type="gramStart"/>
+      <w:r>
+        <w:rPr>
+          <w:sz w:val="28"/>
+          <w:szCs w:val="28"/>
+        </w:rPr>
+        <w:t>boolean</w:t>
+      </w:r>
+      <w:proofErr w:type="spellEnd"/>
       <w:proofErr w:type="gramEnd"/>
       <w:r>
         <w:rPr>
@@ -1058,7 +2081,7 @@
           <w:sz w:val="28"/>
           <w:szCs w:val="28"/>
         </w:rPr>
-        <w:t>startY</w:t>
+        <w:t>treasureStolen</w:t>
       </w:r>
       <w:proofErr w:type="spellEnd"/>
       <w:proofErr w:type="gramEnd"/>
@@ -1069,14 +2092,16 @@
         </w:rPr>
         <w:t>] (</w:t>
       </w:r>
-      <w:proofErr w:type="gramStart"/>
-      <w:r>
-        <w:rPr>
-          <w:sz w:val="28"/>
-          <w:szCs w:val="28"/>
-        </w:rPr>
-        <w:t>integer</w:t>
-      </w:r>
+      <w:proofErr w:type="spellStart"/>
+      <w:proofErr w:type="gramStart"/>
+      <w:r>
+        <w:rPr>
+          <w:sz w:val="28"/>
+          <w:szCs w:val="28"/>
+        </w:rPr>
+        <w:t>boolean</w:t>
+      </w:r>
+      <w:proofErr w:type="spellEnd"/>
       <w:proofErr w:type="gramEnd"/>
       <w:r>
         <w:rPr>
@@ -1093,989 +2118,6 @@
           <w:szCs w:val="28"/>
         </w:rPr>
       </w:pPr>
-      <w:r>
-        <w:rPr>
-          <w:sz w:val="28"/>
-          <w:szCs w:val="28"/>
-        </w:rPr>
-        <w:tab/>
-        <w:t>[</w:t>
-      </w:r>
-      <w:proofErr w:type="gramStart"/>
-      <w:r>
-        <w:rPr>
-          <w:sz w:val="28"/>
-          <w:szCs w:val="28"/>
-        </w:rPr>
-        <w:t>instructions</w:t>
-      </w:r>
-      <w:proofErr w:type="gramEnd"/>
-      <w:r>
-        <w:rPr>
-          <w:sz w:val="28"/>
-          <w:szCs w:val="28"/>
-        </w:rPr>
-        <w:t>] (</w:t>
-      </w:r>
-      <w:proofErr w:type="gramStart"/>
-      <w:r>
-        <w:rPr>
-          <w:sz w:val="28"/>
-          <w:szCs w:val="28"/>
-        </w:rPr>
-        <w:t>string</w:t>
-      </w:r>
-      <w:proofErr w:type="gramEnd"/>
-      <w:r>
-        <w:rPr>
-          <w:sz w:val="28"/>
-          <w:szCs w:val="28"/>
-        </w:rPr>
-        <w:t>)</w:t>
-      </w:r>
-    </w:p>
-    <w:p>
-      <w:pPr>
-        <w:ind w:firstLine="720"/>
-        <w:rPr>
-          <w:sz w:val="28"/>
-          <w:szCs w:val="28"/>
-        </w:rPr>
-      </w:pPr>
-      <w:r>
-        <w:rPr>
-          <w:sz w:val="28"/>
-          <w:szCs w:val="28"/>
-        </w:rPr>
-        <w:t>[</w:t>
-      </w:r>
-      <w:proofErr w:type="spellStart"/>
-      <w:proofErr w:type="gramStart"/>
-      <w:r>
-        <w:rPr>
-          <w:sz w:val="28"/>
-          <w:szCs w:val="28"/>
-        </w:rPr>
-        <w:t>treasureX</w:t>
-      </w:r>
-      <w:proofErr w:type="spellEnd"/>
-      <w:proofErr w:type="gramEnd"/>
-      <w:r>
-        <w:rPr>
-          <w:sz w:val="28"/>
-          <w:szCs w:val="28"/>
-        </w:rPr>
-        <w:t>] (</w:t>
-      </w:r>
-      <w:proofErr w:type="gramStart"/>
-      <w:r>
-        <w:rPr>
-          <w:sz w:val="28"/>
-          <w:szCs w:val="28"/>
-        </w:rPr>
-        <w:t>integer</w:t>
-      </w:r>
-      <w:proofErr w:type="gramEnd"/>
-      <w:r>
-        <w:rPr>
-          <w:sz w:val="28"/>
-          <w:szCs w:val="28"/>
-        </w:rPr>
-        <w:t>)</w:t>
-      </w:r>
-    </w:p>
-    <w:p>
-      <w:pPr>
-        <w:ind w:firstLine="720"/>
-        <w:rPr>
-          <w:sz w:val="28"/>
-          <w:szCs w:val="28"/>
-        </w:rPr>
-      </w:pPr>
-      <w:r>
-        <w:rPr>
-          <w:sz w:val="28"/>
-          <w:szCs w:val="28"/>
-        </w:rPr>
-        <w:t>[</w:t>
-      </w:r>
-      <w:proofErr w:type="spellStart"/>
-      <w:proofErr w:type="gramStart"/>
-      <w:r>
-        <w:rPr>
-          <w:sz w:val="28"/>
-          <w:szCs w:val="28"/>
-        </w:rPr>
-        <w:t>treasureY</w:t>
-      </w:r>
-      <w:proofErr w:type="spellEnd"/>
-      <w:proofErr w:type="gramEnd"/>
-      <w:r>
-        <w:rPr>
-          <w:sz w:val="28"/>
-          <w:szCs w:val="28"/>
-        </w:rPr>
-        <w:t>] (</w:t>
-      </w:r>
-      <w:proofErr w:type="gramStart"/>
-      <w:r>
-        <w:rPr>
-          <w:sz w:val="28"/>
-          <w:szCs w:val="28"/>
-        </w:rPr>
-        <w:t>integer</w:t>
-      </w:r>
-      <w:proofErr w:type="gramEnd"/>
-      <w:r>
-        <w:rPr>
-          <w:sz w:val="28"/>
-          <w:szCs w:val="28"/>
-        </w:rPr>
-        <w:t>)</w:t>
-      </w:r>
-    </w:p>
-    <w:p>
-      <w:pPr>
-        <w:rPr>
-          <w:sz w:val="28"/>
-          <w:szCs w:val="28"/>
-        </w:rPr>
-      </w:pPr>
-    </w:p>
-    <w:p>
-      <w:pPr>
-        <w:rPr>
-          <w:sz w:val="28"/>
-          <w:szCs w:val="28"/>
-        </w:rPr>
-      </w:pPr>
-      <w:r>
-        <w:rPr>
-          <w:sz w:val="28"/>
-          <w:szCs w:val="28"/>
-        </w:rPr>
-        <w:t>The answer will expect:</w:t>
-      </w:r>
-    </w:p>
-    <w:p>
-      <w:pPr>
-        <w:rPr>
-          <w:sz w:val="28"/>
-          <w:szCs w:val="28"/>
-        </w:rPr>
-      </w:pPr>
-      <w:r>
-        <w:rPr>
-          <w:sz w:val="28"/>
-          <w:szCs w:val="28"/>
-        </w:rPr>
-        <w:tab/>
-        <w:t>[</w:t>
-      </w:r>
-      <w:proofErr w:type="spellStart"/>
-      <w:proofErr w:type="gramStart"/>
-      <w:r>
-        <w:rPr>
-          <w:sz w:val="28"/>
-          <w:szCs w:val="28"/>
-        </w:rPr>
-        <w:t>endX</w:t>
-      </w:r>
-      <w:proofErr w:type="spellEnd"/>
-      <w:proofErr w:type="gramEnd"/>
-      <w:r>
-        <w:rPr>
-          <w:sz w:val="28"/>
-          <w:szCs w:val="28"/>
-        </w:rPr>
-        <w:t>] (</w:t>
-      </w:r>
-      <w:proofErr w:type="gramStart"/>
-      <w:r>
-        <w:rPr>
-          <w:sz w:val="28"/>
-          <w:szCs w:val="28"/>
-        </w:rPr>
-        <w:t>integer</w:t>
-      </w:r>
-      <w:proofErr w:type="gramEnd"/>
-      <w:r>
-        <w:rPr>
-          <w:sz w:val="28"/>
-          <w:szCs w:val="28"/>
-        </w:rPr>
-        <w:t>)</w:t>
-      </w:r>
-    </w:p>
-    <w:p>
-      <w:pPr>
-        <w:rPr>
-          <w:sz w:val="28"/>
-          <w:szCs w:val="28"/>
-        </w:rPr>
-      </w:pPr>
-      <w:r>
-        <w:rPr>
-          <w:sz w:val="28"/>
-          <w:szCs w:val="28"/>
-        </w:rPr>
-        <w:tab/>
-        <w:t>[</w:t>
-      </w:r>
-      <w:proofErr w:type="spellStart"/>
-      <w:proofErr w:type="gramStart"/>
-      <w:r>
-        <w:rPr>
-          <w:sz w:val="28"/>
-          <w:szCs w:val="28"/>
-        </w:rPr>
-        <w:t>endY</w:t>
-      </w:r>
-      <w:proofErr w:type="spellEnd"/>
-      <w:proofErr w:type="gramEnd"/>
-      <w:r>
-        <w:rPr>
-          <w:sz w:val="28"/>
-          <w:szCs w:val="28"/>
-        </w:rPr>
-        <w:t>] (</w:t>
-      </w:r>
-      <w:proofErr w:type="gramStart"/>
-      <w:r>
-        <w:rPr>
-          <w:sz w:val="28"/>
-          <w:szCs w:val="28"/>
-        </w:rPr>
-        <w:t>integer</w:t>
-      </w:r>
-      <w:proofErr w:type="gramEnd"/>
-      <w:r>
-        <w:rPr>
-          <w:sz w:val="28"/>
-          <w:szCs w:val="28"/>
-        </w:rPr>
-        <w:t>)</w:t>
-      </w:r>
-    </w:p>
-    <w:p>
-      <w:pPr>
-        <w:rPr>
-          <w:sz w:val="28"/>
-          <w:szCs w:val="28"/>
-        </w:rPr>
-      </w:pPr>
-      <w:r>
-        <w:rPr>
-          <w:sz w:val="28"/>
-          <w:szCs w:val="28"/>
-        </w:rPr>
-        <w:tab/>
-        <w:t>[</w:t>
-      </w:r>
-      <w:proofErr w:type="spellStart"/>
-      <w:proofErr w:type="gramStart"/>
-      <w:r>
-        <w:rPr>
-          <w:sz w:val="28"/>
-          <w:szCs w:val="28"/>
-        </w:rPr>
-        <w:t>treasureFound</w:t>
-      </w:r>
-      <w:proofErr w:type="spellEnd"/>
-      <w:proofErr w:type="gramEnd"/>
-      <w:r>
-        <w:rPr>
-          <w:sz w:val="28"/>
-          <w:szCs w:val="28"/>
-        </w:rPr>
-        <w:t>] (</w:t>
-      </w:r>
-      <w:proofErr w:type="spellStart"/>
-      <w:proofErr w:type="gramStart"/>
-      <w:r>
-        <w:rPr>
-          <w:sz w:val="28"/>
-          <w:szCs w:val="28"/>
-        </w:rPr>
-        <w:t>boolean</w:t>
-      </w:r>
-      <w:proofErr w:type="spellEnd"/>
-      <w:proofErr w:type="gramEnd"/>
-      <w:r>
-        <w:rPr>
-          <w:sz w:val="28"/>
-          <w:szCs w:val="28"/>
-        </w:rPr>
-        <w:t>)</w:t>
-      </w:r>
-    </w:p>
-    <w:p>
-      <w:pPr>
-        <w:rPr>
-          <w:sz w:val="28"/>
-          <w:szCs w:val="28"/>
-        </w:rPr>
-      </w:pPr>
-    </w:p>
-    <w:p>
-      <w:pPr>
-        <w:rPr>
-          <w:sz w:val="28"/>
-          <w:szCs w:val="28"/>
-        </w:rPr>
-      </w:pPr>
-    </w:p>
-    <w:p>
-      <w:pPr>
-        <w:rPr>
-          <w:sz w:val="28"/>
-          <w:szCs w:val="28"/>
-        </w:rPr>
-      </w:pPr>
-    </w:p>
-    <w:p>
-      <w:pPr>
-        <w:rPr>
-          <w:sz w:val="28"/>
-          <w:szCs w:val="28"/>
-        </w:rPr>
-      </w:pPr>
-    </w:p>
-    <w:p>
-      <w:pPr>
-        <w:rPr>
-          <w:sz w:val="28"/>
-          <w:szCs w:val="28"/>
-        </w:rPr>
-      </w:pPr>
-      <w:r>
-        <w:rPr>
-          <w:sz w:val="28"/>
-          <w:szCs w:val="28"/>
-        </w:rPr>
-        <w:t>Round Four!</w:t>
-      </w:r>
-    </w:p>
-    <w:p>
-      <w:pPr>
-        <w:rPr>
-          <w:sz w:val="28"/>
-          <w:szCs w:val="28"/>
-        </w:rPr>
-      </w:pPr>
-      <w:r>
-        <w:rPr>
-          <w:sz w:val="28"/>
-          <w:szCs w:val="28"/>
-        </w:rPr>
-        <w:t>A Mugger has been spotted in the plain. They are after the treasure! If we cross paths with the Mugger after picking up the treasure, it will be stolen! (We still mark it as found)</w:t>
-      </w:r>
-    </w:p>
-    <w:p>
-      <w:pPr>
-        <w:rPr>
-          <w:sz w:val="28"/>
-          <w:szCs w:val="28"/>
-        </w:rPr>
-      </w:pPr>
-    </w:p>
-    <w:p>
-      <w:pPr>
-        <w:rPr>
-          <w:sz w:val="28"/>
-          <w:szCs w:val="28"/>
-        </w:rPr>
-      </w:pPr>
-      <w:r>
-        <w:rPr>
-          <w:sz w:val="28"/>
-          <w:szCs w:val="28"/>
-        </w:rPr>
-        <w:t>The question server will provide:</w:t>
-      </w:r>
-    </w:p>
-    <w:p>
-      <w:pPr>
-        <w:rPr>
-          <w:sz w:val="28"/>
-          <w:szCs w:val="28"/>
-        </w:rPr>
-      </w:pPr>
-      <w:r>
-        <w:rPr>
-          <w:sz w:val="28"/>
-          <w:szCs w:val="28"/>
-        </w:rPr>
-        <w:tab/>
-        <w:t>[</w:t>
-      </w:r>
-      <w:proofErr w:type="spellStart"/>
-      <w:proofErr w:type="gramStart"/>
-      <w:r>
-        <w:rPr>
-          <w:sz w:val="28"/>
-          <w:szCs w:val="28"/>
-        </w:rPr>
-        <w:t>startX</w:t>
-      </w:r>
-      <w:proofErr w:type="spellEnd"/>
-      <w:proofErr w:type="gramEnd"/>
-      <w:r>
-        <w:rPr>
-          <w:sz w:val="28"/>
-          <w:szCs w:val="28"/>
-        </w:rPr>
-        <w:t>] (</w:t>
-      </w:r>
-      <w:proofErr w:type="gramStart"/>
-      <w:r>
-        <w:rPr>
-          <w:sz w:val="28"/>
-          <w:szCs w:val="28"/>
-        </w:rPr>
-        <w:t>integer</w:t>
-      </w:r>
-      <w:proofErr w:type="gramEnd"/>
-      <w:r>
-        <w:rPr>
-          <w:sz w:val="28"/>
-          <w:szCs w:val="28"/>
-        </w:rPr>
-        <w:t>)</w:t>
-      </w:r>
-    </w:p>
-    <w:p>
-      <w:pPr>
-        <w:rPr>
-          <w:sz w:val="28"/>
-          <w:szCs w:val="28"/>
-        </w:rPr>
-      </w:pPr>
-      <w:r>
-        <w:rPr>
-          <w:sz w:val="28"/>
-          <w:szCs w:val="28"/>
-        </w:rPr>
-        <w:tab/>
-        <w:t>[</w:t>
-      </w:r>
-      <w:proofErr w:type="spellStart"/>
-      <w:proofErr w:type="gramStart"/>
-      <w:r>
-        <w:rPr>
-          <w:sz w:val="28"/>
-          <w:szCs w:val="28"/>
-        </w:rPr>
-        <w:t>startY</w:t>
-      </w:r>
-      <w:proofErr w:type="spellEnd"/>
-      <w:proofErr w:type="gramEnd"/>
-      <w:r>
-        <w:rPr>
-          <w:sz w:val="28"/>
-          <w:szCs w:val="28"/>
-        </w:rPr>
-        <w:t>] (</w:t>
-      </w:r>
-      <w:proofErr w:type="gramStart"/>
-      <w:r>
-        <w:rPr>
-          <w:sz w:val="28"/>
-          <w:szCs w:val="28"/>
-        </w:rPr>
-        <w:t>integer</w:t>
-      </w:r>
-      <w:proofErr w:type="gramEnd"/>
-      <w:r>
-        <w:rPr>
-          <w:sz w:val="28"/>
-          <w:szCs w:val="28"/>
-        </w:rPr>
-        <w:t>)</w:t>
-      </w:r>
-    </w:p>
-    <w:p>
-      <w:pPr>
-        <w:rPr>
-          <w:sz w:val="28"/>
-          <w:szCs w:val="28"/>
-        </w:rPr>
-      </w:pPr>
-      <w:r>
-        <w:rPr>
-          <w:sz w:val="28"/>
-          <w:szCs w:val="28"/>
-        </w:rPr>
-        <w:tab/>
-        <w:t>[</w:t>
-      </w:r>
-      <w:proofErr w:type="gramStart"/>
-      <w:r>
-        <w:rPr>
-          <w:sz w:val="28"/>
-          <w:szCs w:val="28"/>
-        </w:rPr>
-        <w:t>instructions</w:t>
-      </w:r>
-      <w:proofErr w:type="gramEnd"/>
-      <w:r>
-        <w:rPr>
-          <w:sz w:val="28"/>
-          <w:szCs w:val="28"/>
-        </w:rPr>
-        <w:t>] (</w:t>
-      </w:r>
-      <w:proofErr w:type="gramStart"/>
-      <w:r>
-        <w:rPr>
-          <w:sz w:val="28"/>
-          <w:szCs w:val="28"/>
-        </w:rPr>
-        <w:t>string</w:t>
-      </w:r>
-      <w:proofErr w:type="gramEnd"/>
-      <w:r>
-        <w:rPr>
-          <w:sz w:val="28"/>
-          <w:szCs w:val="28"/>
-        </w:rPr>
-        <w:t>)</w:t>
-      </w:r>
-    </w:p>
-    <w:p>
-      <w:pPr>
-        <w:ind w:firstLine="720"/>
-        <w:rPr>
-          <w:sz w:val="28"/>
-          <w:szCs w:val="28"/>
-        </w:rPr>
-      </w:pPr>
-      <w:r>
-        <w:rPr>
-          <w:sz w:val="28"/>
-          <w:szCs w:val="28"/>
-        </w:rPr>
-        <w:t>[</w:t>
-      </w:r>
-      <w:proofErr w:type="spellStart"/>
-      <w:proofErr w:type="gramStart"/>
-      <w:r>
-        <w:rPr>
-          <w:sz w:val="28"/>
-          <w:szCs w:val="28"/>
-        </w:rPr>
-        <w:t>treasureX</w:t>
-      </w:r>
-      <w:proofErr w:type="spellEnd"/>
-      <w:proofErr w:type="gramEnd"/>
-      <w:r>
-        <w:rPr>
-          <w:sz w:val="28"/>
-          <w:szCs w:val="28"/>
-        </w:rPr>
-        <w:t>] (</w:t>
-      </w:r>
-      <w:proofErr w:type="gramStart"/>
-      <w:r>
-        <w:rPr>
-          <w:sz w:val="28"/>
-          <w:szCs w:val="28"/>
-        </w:rPr>
-        <w:t>integer</w:t>
-      </w:r>
-      <w:proofErr w:type="gramEnd"/>
-      <w:r>
-        <w:rPr>
-          <w:sz w:val="28"/>
-          <w:szCs w:val="28"/>
-        </w:rPr>
-        <w:t>)</w:t>
-      </w:r>
-    </w:p>
-    <w:p>
-      <w:pPr>
-        <w:ind w:firstLine="720"/>
-        <w:rPr>
-          <w:sz w:val="28"/>
-          <w:szCs w:val="28"/>
-        </w:rPr>
-      </w:pPr>
-      <w:r>
-        <w:rPr>
-          <w:sz w:val="28"/>
-          <w:szCs w:val="28"/>
-        </w:rPr>
-        <w:t>[</w:t>
-      </w:r>
-      <w:proofErr w:type="spellStart"/>
-      <w:proofErr w:type="gramStart"/>
-      <w:r>
-        <w:rPr>
-          <w:sz w:val="28"/>
-          <w:szCs w:val="28"/>
-        </w:rPr>
-        <w:t>treasureY</w:t>
-      </w:r>
-      <w:proofErr w:type="spellEnd"/>
-      <w:proofErr w:type="gramEnd"/>
-      <w:r>
-        <w:rPr>
-          <w:sz w:val="28"/>
-          <w:szCs w:val="28"/>
-        </w:rPr>
-        <w:t>] (</w:t>
-      </w:r>
-      <w:proofErr w:type="gramStart"/>
-      <w:r>
-        <w:rPr>
-          <w:sz w:val="28"/>
-          <w:szCs w:val="28"/>
-        </w:rPr>
-        <w:t>integer</w:t>
-      </w:r>
-      <w:proofErr w:type="gramEnd"/>
-      <w:r>
-        <w:rPr>
-          <w:sz w:val="28"/>
-          <w:szCs w:val="28"/>
-        </w:rPr>
-        <w:t>)</w:t>
-      </w:r>
-    </w:p>
-    <w:p>
-      <w:pPr>
-        <w:ind w:firstLine="720"/>
-        <w:rPr>
-          <w:sz w:val="28"/>
-          <w:szCs w:val="28"/>
-        </w:rPr>
-      </w:pPr>
-      <w:r>
-        <w:rPr>
-          <w:sz w:val="28"/>
-          <w:szCs w:val="28"/>
-        </w:rPr>
-        <w:t>[</w:t>
-      </w:r>
-      <w:proofErr w:type="spellStart"/>
-      <w:proofErr w:type="gramStart"/>
-      <w:r>
-        <w:rPr>
-          <w:sz w:val="28"/>
-          <w:szCs w:val="28"/>
-        </w:rPr>
-        <w:t>muggerX</w:t>
-      </w:r>
-      <w:proofErr w:type="spellEnd"/>
-      <w:proofErr w:type="gramEnd"/>
-      <w:r>
-        <w:rPr>
-          <w:sz w:val="28"/>
-          <w:szCs w:val="28"/>
-        </w:rPr>
-        <w:t>] (</w:t>
-      </w:r>
-      <w:proofErr w:type="gramStart"/>
-      <w:r>
-        <w:rPr>
-          <w:sz w:val="28"/>
-          <w:szCs w:val="28"/>
-        </w:rPr>
-        <w:t>integer</w:t>
-      </w:r>
-      <w:proofErr w:type="gramEnd"/>
-      <w:r>
-        <w:rPr>
-          <w:sz w:val="28"/>
-          <w:szCs w:val="28"/>
-        </w:rPr>
-        <w:t>)</w:t>
-      </w:r>
-    </w:p>
-    <w:p>
-      <w:pPr>
-        <w:ind w:firstLine="720"/>
-        <w:rPr>
-          <w:sz w:val="28"/>
-          <w:szCs w:val="28"/>
-        </w:rPr>
-      </w:pPr>
-      <w:r>
-        <w:rPr>
-          <w:sz w:val="28"/>
-          <w:szCs w:val="28"/>
-        </w:rPr>
-        <w:t>[</w:t>
-      </w:r>
-      <w:proofErr w:type="spellStart"/>
-      <w:proofErr w:type="gramStart"/>
-      <w:r>
-        <w:rPr>
-          <w:sz w:val="28"/>
-          <w:szCs w:val="28"/>
-        </w:rPr>
-        <w:t>muggerY</w:t>
-      </w:r>
-      <w:proofErr w:type="spellEnd"/>
-      <w:proofErr w:type="gramEnd"/>
-      <w:r>
-        <w:rPr>
-          <w:sz w:val="28"/>
-          <w:szCs w:val="28"/>
-        </w:rPr>
-        <w:t>] (</w:t>
-      </w:r>
-      <w:proofErr w:type="gramStart"/>
-      <w:r>
-        <w:rPr>
-          <w:sz w:val="28"/>
-          <w:szCs w:val="28"/>
-        </w:rPr>
-        <w:t>integer</w:t>
-      </w:r>
-      <w:proofErr w:type="gramEnd"/>
-      <w:r>
-        <w:rPr>
-          <w:sz w:val="28"/>
-          <w:szCs w:val="28"/>
-        </w:rPr>
-        <w:t>)</w:t>
-      </w:r>
-    </w:p>
-    <w:p>
-      <w:pPr>
-        <w:rPr>
-          <w:sz w:val="28"/>
-          <w:szCs w:val="28"/>
-        </w:rPr>
-      </w:pPr>
-    </w:p>
-    <w:p>
-      <w:pPr>
-        <w:rPr>
-          <w:sz w:val="28"/>
-          <w:szCs w:val="28"/>
-        </w:rPr>
-      </w:pPr>
-      <w:r>
-        <w:rPr>
-          <w:sz w:val="28"/>
-          <w:szCs w:val="28"/>
-        </w:rPr>
-        <w:t>The answer will expect:</w:t>
-      </w:r>
-    </w:p>
-    <w:p>
-      <w:pPr>
-        <w:rPr>
-          <w:sz w:val="28"/>
-          <w:szCs w:val="28"/>
-        </w:rPr>
-      </w:pPr>
-      <w:r>
-        <w:rPr>
-          <w:sz w:val="28"/>
-          <w:szCs w:val="28"/>
-        </w:rPr>
-        <w:tab/>
-        <w:t>[</w:t>
-      </w:r>
-      <w:proofErr w:type="spellStart"/>
-      <w:proofErr w:type="gramStart"/>
-      <w:r>
-        <w:rPr>
-          <w:sz w:val="28"/>
-          <w:szCs w:val="28"/>
-        </w:rPr>
-        <w:t>endX</w:t>
-      </w:r>
-      <w:proofErr w:type="spellEnd"/>
-      <w:proofErr w:type="gramEnd"/>
-      <w:r>
-        <w:rPr>
-          <w:sz w:val="28"/>
-          <w:szCs w:val="28"/>
-        </w:rPr>
-        <w:t>] (</w:t>
-      </w:r>
-      <w:proofErr w:type="gramStart"/>
-      <w:r>
-        <w:rPr>
-          <w:sz w:val="28"/>
-          <w:szCs w:val="28"/>
-        </w:rPr>
-        <w:t>integer</w:t>
-      </w:r>
-      <w:proofErr w:type="gramEnd"/>
-      <w:r>
-        <w:rPr>
-          <w:sz w:val="28"/>
-          <w:szCs w:val="28"/>
-        </w:rPr>
-        <w:t>)</w:t>
-      </w:r>
-    </w:p>
-    <w:p>
-      <w:pPr>
-        <w:rPr>
-          <w:sz w:val="28"/>
-          <w:szCs w:val="28"/>
-        </w:rPr>
-      </w:pPr>
-      <w:r>
-        <w:rPr>
-          <w:sz w:val="28"/>
-          <w:szCs w:val="28"/>
-        </w:rPr>
-        <w:tab/>
-        <w:t>[</w:t>
-      </w:r>
-      <w:proofErr w:type="spellStart"/>
-      <w:proofErr w:type="gramStart"/>
-      <w:r>
-        <w:rPr>
-          <w:sz w:val="28"/>
-          <w:szCs w:val="28"/>
-        </w:rPr>
-        <w:t>endY</w:t>
-      </w:r>
-      <w:proofErr w:type="spellEnd"/>
-      <w:proofErr w:type="gramEnd"/>
-      <w:r>
-        <w:rPr>
-          <w:sz w:val="28"/>
-          <w:szCs w:val="28"/>
-        </w:rPr>
-        <w:t>] (</w:t>
-      </w:r>
-      <w:proofErr w:type="gramStart"/>
-      <w:r>
-        <w:rPr>
-          <w:sz w:val="28"/>
-          <w:szCs w:val="28"/>
-        </w:rPr>
-        <w:t>integer</w:t>
-      </w:r>
-      <w:proofErr w:type="gramEnd"/>
-      <w:r>
-        <w:rPr>
-          <w:sz w:val="28"/>
-          <w:szCs w:val="28"/>
-        </w:rPr>
-        <w:t>)</w:t>
-      </w:r>
-    </w:p>
-    <w:p>
-      <w:pPr>
-        <w:rPr>
-          <w:sz w:val="28"/>
-          <w:szCs w:val="28"/>
-        </w:rPr>
-      </w:pPr>
-      <w:r>
-        <w:rPr>
-          <w:sz w:val="28"/>
-          <w:szCs w:val="28"/>
-        </w:rPr>
-        <w:tab/>
-        <w:t>[</w:t>
-      </w:r>
-      <w:proofErr w:type="spellStart"/>
-      <w:proofErr w:type="gramStart"/>
-      <w:r>
-        <w:rPr>
-          <w:sz w:val="28"/>
-          <w:szCs w:val="28"/>
-        </w:rPr>
-        <w:t>treasureFound</w:t>
-      </w:r>
-      <w:proofErr w:type="spellEnd"/>
-      <w:proofErr w:type="gramEnd"/>
-      <w:r>
-        <w:rPr>
-          <w:sz w:val="28"/>
-          <w:szCs w:val="28"/>
-        </w:rPr>
-        <w:t>] (</w:t>
-      </w:r>
-      <w:proofErr w:type="spellStart"/>
-      <w:proofErr w:type="gramStart"/>
-      <w:r>
-        <w:rPr>
-          <w:sz w:val="28"/>
-          <w:szCs w:val="28"/>
-        </w:rPr>
-        <w:t>boolean</w:t>
-      </w:r>
-      <w:proofErr w:type="spellEnd"/>
-      <w:proofErr w:type="gramEnd"/>
-      <w:r>
-        <w:rPr>
-          <w:sz w:val="28"/>
-          <w:szCs w:val="28"/>
-        </w:rPr>
-        <w:t>)</w:t>
-      </w:r>
-    </w:p>
-    <w:p>
-      <w:pPr>
-        <w:rPr>
-          <w:sz w:val="28"/>
-          <w:szCs w:val="28"/>
-        </w:rPr>
-      </w:pPr>
-      <w:r>
-        <w:rPr>
-          <w:sz w:val="28"/>
-          <w:szCs w:val="28"/>
-        </w:rPr>
-        <w:tab/>
-        <w:t>[</w:t>
-      </w:r>
-      <w:proofErr w:type="spellStart"/>
-      <w:proofErr w:type="gramStart"/>
-      <w:r>
-        <w:rPr>
-          <w:sz w:val="28"/>
-          <w:szCs w:val="28"/>
-        </w:rPr>
-        <w:t>treasureStolen</w:t>
-      </w:r>
-      <w:proofErr w:type="spellEnd"/>
-      <w:proofErr w:type="gramEnd"/>
-      <w:r>
-        <w:rPr>
-          <w:sz w:val="28"/>
-          <w:szCs w:val="28"/>
-        </w:rPr>
-        <w:t>] (</w:t>
-      </w:r>
-      <w:proofErr w:type="spellStart"/>
-      <w:proofErr w:type="gramStart"/>
-      <w:r>
-        <w:rPr>
-          <w:sz w:val="28"/>
-          <w:szCs w:val="28"/>
-        </w:rPr>
-        <w:t>boolean</w:t>
-      </w:r>
-      <w:proofErr w:type="spellEnd"/>
-      <w:proofErr w:type="gramEnd"/>
-      <w:r>
-        <w:rPr>
-          <w:sz w:val="28"/>
-          <w:szCs w:val="28"/>
-        </w:rPr>
-        <w:t>)</w:t>
-      </w:r>
-    </w:p>
-    <w:p>
-      <w:pPr>
-        <w:rPr>
-          <w:sz w:val="28"/>
-          <w:szCs w:val="28"/>
-        </w:rPr>
-      </w:pPr>
     </w:p>
     <w:p>
       <w:pPr>
@@ -2302,7 +2344,21 @@
           <w:sz w:val="28"/>
           <w:szCs w:val="28"/>
         </w:rPr>
-        <w:t>However, if you cross paths with the Mugger after the Spy has taken your treasure, the Spy and Mugger will get if a fight, and you get the treasure back! (</w:t>
+        <w:t>However, if you cross paths with the Mugger after the Spy has taken your treasure</w:t>
+      </w:r>
+      <w:r>
+        <w:rPr>
+          <w:sz w:val="28"/>
+          <w:szCs w:val="28"/>
+        </w:rPr>
+        <w:t>, the Spy and Mugger will get in</w:t>
+      </w:r>
+      <w:r>
+        <w:rPr>
+          <w:sz w:val="28"/>
+          <w:szCs w:val="28"/>
+        </w:rPr>
+        <w:t xml:space="preserve"> a fight, and you get the treasure back! (</w:t>
       </w:r>
       <w:proofErr w:type="gramStart"/>
       <w:r>

</xml_diff>

<commit_message>
Renamed Mugger to Pirate
</commit_message>
<xml_diff>
--- a/public/teamPack/Welcome to Chinese Whispers.docx
+++ b/public/teamPack/Welcome to Chinese Whispers.docx
@@ -1494,7 +1494,21 @@
           <w:sz w:val="28"/>
           <w:szCs w:val="28"/>
         </w:rPr>
-        <w:t xml:space="preserve">A Mugger has been spotted in the plain. They are after the treasure! If </w:t>
+        <w:t xml:space="preserve">A </w:t>
+      </w:r>
+      <w:r>
+        <w:rPr>
+          <w:sz w:val="28"/>
+          <w:szCs w:val="28"/>
+        </w:rPr>
+        <w:t>Pirate</w:t>
+      </w:r>
+      <w:r>
+        <w:rPr>
+          <w:sz w:val="28"/>
+          <w:szCs w:val="28"/>
+        </w:rPr>
+        <w:t xml:space="preserve"> has been spotted in the plain. They are after the treasure! If </w:t>
       </w:r>
       <w:r>
         <w:rPr>
@@ -1502,1301 +1516,1397 @@
           <w:szCs w:val="28"/>
         </w:rPr>
         <w:t>you</w:t>
+      </w:r>
+      <w:r>
+        <w:rPr>
+          <w:sz w:val="28"/>
+          <w:szCs w:val="28"/>
+        </w:rPr>
+        <w:t xml:space="preserve"> cross paths with the </w:t>
+      </w:r>
+      <w:r>
+        <w:rPr>
+          <w:sz w:val="28"/>
+          <w:szCs w:val="28"/>
+        </w:rPr>
+        <w:t>Pirate</w:t>
+      </w:r>
+      <w:r>
+        <w:rPr>
+          <w:sz w:val="28"/>
+          <w:szCs w:val="28"/>
+        </w:rPr>
+        <w:t xml:space="preserve"> after picking up the treasure, it will be stolen! (We still mark it as found)</w:t>
+      </w:r>
+    </w:p>
+    <w:p>
+      <w:pPr>
+        <w:rPr>
+          <w:sz w:val="28"/>
+          <w:szCs w:val="28"/>
+        </w:rPr>
+      </w:pPr>
+    </w:p>
+    <w:p>
+      <w:pPr>
+        <w:rPr>
+          <w:sz w:val="28"/>
+          <w:szCs w:val="28"/>
+        </w:rPr>
+      </w:pPr>
+      <w:r>
+        <w:rPr>
+          <w:sz w:val="28"/>
+          <w:szCs w:val="28"/>
+        </w:rPr>
+        <w:t>The question server will provide:</w:t>
+      </w:r>
+    </w:p>
+    <w:p>
+      <w:pPr>
+        <w:rPr>
+          <w:sz w:val="28"/>
+          <w:szCs w:val="28"/>
+        </w:rPr>
+      </w:pPr>
+      <w:r>
+        <w:rPr>
+          <w:sz w:val="28"/>
+          <w:szCs w:val="28"/>
+        </w:rPr>
+        <w:tab/>
+        <w:t>[</w:t>
+      </w:r>
+      <w:proofErr w:type="spellStart"/>
+      <w:proofErr w:type="gramStart"/>
+      <w:r>
+        <w:rPr>
+          <w:sz w:val="28"/>
+          <w:szCs w:val="28"/>
+        </w:rPr>
+        <w:t>startX</w:t>
+      </w:r>
+      <w:proofErr w:type="spellEnd"/>
+      <w:proofErr w:type="gramEnd"/>
+      <w:r>
+        <w:rPr>
+          <w:sz w:val="28"/>
+          <w:szCs w:val="28"/>
+        </w:rPr>
+        <w:t>] (</w:t>
+      </w:r>
+      <w:proofErr w:type="gramStart"/>
+      <w:r>
+        <w:rPr>
+          <w:sz w:val="28"/>
+          <w:szCs w:val="28"/>
+        </w:rPr>
+        <w:t>integer</w:t>
+      </w:r>
+      <w:proofErr w:type="gramEnd"/>
+      <w:r>
+        <w:rPr>
+          <w:sz w:val="28"/>
+          <w:szCs w:val="28"/>
+        </w:rPr>
+        <w:t>)</w:t>
+      </w:r>
+    </w:p>
+    <w:p>
+      <w:pPr>
+        <w:rPr>
+          <w:sz w:val="28"/>
+          <w:szCs w:val="28"/>
+        </w:rPr>
+      </w:pPr>
+      <w:r>
+        <w:rPr>
+          <w:sz w:val="28"/>
+          <w:szCs w:val="28"/>
+        </w:rPr>
+        <w:tab/>
+        <w:t>[</w:t>
+      </w:r>
+      <w:proofErr w:type="spellStart"/>
+      <w:proofErr w:type="gramStart"/>
+      <w:r>
+        <w:rPr>
+          <w:sz w:val="28"/>
+          <w:szCs w:val="28"/>
+        </w:rPr>
+        <w:t>startY</w:t>
+      </w:r>
+      <w:proofErr w:type="spellEnd"/>
+      <w:proofErr w:type="gramEnd"/>
+      <w:r>
+        <w:rPr>
+          <w:sz w:val="28"/>
+          <w:szCs w:val="28"/>
+        </w:rPr>
+        <w:t>] (</w:t>
+      </w:r>
+      <w:proofErr w:type="gramStart"/>
+      <w:r>
+        <w:rPr>
+          <w:sz w:val="28"/>
+          <w:szCs w:val="28"/>
+        </w:rPr>
+        <w:t>integer</w:t>
+      </w:r>
+      <w:proofErr w:type="gramEnd"/>
+      <w:r>
+        <w:rPr>
+          <w:sz w:val="28"/>
+          <w:szCs w:val="28"/>
+        </w:rPr>
+        <w:t>)</w:t>
+      </w:r>
+    </w:p>
+    <w:p>
+      <w:pPr>
+        <w:rPr>
+          <w:sz w:val="28"/>
+          <w:szCs w:val="28"/>
+        </w:rPr>
+      </w:pPr>
+      <w:r>
+        <w:rPr>
+          <w:sz w:val="28"/>
+          <w:szCs w:val="28"/>
+        </w:rPr>
+        <w:tab/>
+        <w:t>[</w:t>
+      </w:r>
+      <w:proofErr w:type="gramStart"/>
+      <w:r>
+        <w:rPr>
+          <w:sz w:val="28"/>
+          <w:szCs w:val="28"/>
+        </w:rPr>
+        <w:t>instructions</w:t>
+      </w:r>
+      <w:proofErr w:type="gramEnd"/>
+      <w:r>
+        <w:rPr>
+          <w:sz w:val="28"/>
+          <w:szCs w:val="28"/>
+        </w:rPr>
+        <w:t>] (</w:t>
+      </w:r>
+      <w:proofErr w:type="gramStart"/>
+      <w:r>
+        <w:rPr>
+          <w:sz w:val="28"/>
+          <w:szCs w:val="28"/>
+        </w:rPr>
+        <w:t>string</w:t>
+      </w:r>
+      <w:proofErr w:type="gramEnd"/>
+      <w:r>
+        <w:rPr>
+          <w:sz w:val="28"/>
+          <w:szCs w:val="28"/>
+        </w:rPr>
+        <w:t>)</w:t>
+      </w:r>
+    </w:p>
+    <w:p>
+      <w:pPr>
+        <w:ind w:firstLine="720"/>
+        <w:rPr>
+          <w:sz w:val="28"/>
+          <w:szCs w:val="28"/>
+        </w:rPr>
+      </w:pPr>
+      <w:r>
+        <w:rPr>
+          <w:sz w:val="28"/>
+          <w:szCs w:val="28"/>
+        </w:rPr>
+        <w:t>[</w:t>
+      </w:r>
+      <w:proofErr w:type="spellStart"/>
+      <w:proofErr w:type="gramStart"/>
+      <w:r>
+        <w:rPr>
+          <w:sz w:val="28"/>
+          <w:szCs w:val="28"/>
+        </w:rPr>
+        <w:t>treasureX</w:t>
+      </w:r>
+      <w:proofErr w:type="spellEnd"/>
+      <w:proofErr w:type="gramEnd"/>
+      <w:r>
+        <w:rPr>
+          <w:sz w:val="28"/>
+          <w:szCs w:val="28"/>
+        </w:rPr>
+        <w:t>] (</w:t>
+      </w:r>
+      <w:proofErr w:type="gramStart"/>
+      <w:r>
+        <w:rPr>
+          <w:sz w:val="28"/>
+          <w:szCs w:val="28"/>
+        </w:rPr>
+        <w:t>integer</w:t>
+      </w:r>
+      <w:proofErr w:type="gramEnd"/>
+      <w:r>
+        <w:rPr>
+          <w:sz w:val="28"/>
+          <w:szCs w:val="28"/>
+        </w:rPr>
+        <w:t>)</w:t>
+      </w:r>
+    </w:p>
+    <w:p>
+      <w:pPr>
+        <w:ind w:firstLine="720"/>
+        <w:rPr>
+          <w:sz w:val="28"/>
+          <w:szCs w:val="28"/>
+        </w:rPr>
+      </w:pPr>
+      <w:r>
+        <w:rPr>
+          <w:sz w:val="28"/>
+          <w:szCs w:val="28"/>
+        </w:rPr>
+        <w:t>[</w:t>
+      </w:r>
+      <w:proofErr w:type="spellStart"/>
+      <w:proofErr w:type="gramStart"/>
+      <w:r>
+        <w:rPr>
+          <w:sz w:val="28"/>
+          <w:szCs w:val="28"/>
+        </w:rPr>
+        <w:t>treasureY</w:t>
+      </w:r>
+      <w:proofErr w:type="spellEnd"/>
+      <w:proofErr w:type="gramEnd"/>
+      <w:r>
+        <w:rPr>
+          <w:sz w:val="28"/>
+          <w:szCs w:val="28"/>
+        </w:rPr>
+        <w:t>] (</w:t>
+      </w:r>
+      <w:proofErr w:type="gramStart"/>
+      <w:r>
+        <w:rPr>
+          <w:sz w:val="28"/>
+          <w:szCs w:val="28"/>
+        </w:rPr>
+        <w:t>integer</w:t>
+      </w:r>
+      <w:proofErr w:type="gramEnd"/>
+      <w:r>
+        <w:rPr>
+          <w:sz w:val="28"/>
+          <w:szCs w:val="28"/>
+        </w:rPr>
+        <w:t>)</w:t>
+      </w:r>
+    </w:p>
+    <w:p>
+      <w:pPr>
+        <w:ind w:firstLine="720"/>
+        <w:rPr>
+          <w:sz w:val="28"/>
+          <w:szCs w:val="28"/>
+        </w:rPr>
+      </w:pPr>
+      <w:r>
+        <w:rPr>
+          <w:sz w:val="28"/>
+          <w:szCs w:val="28"/>
+        </w:rPr>
+        <w:t>[</w:t>
+      </w:r>
+      <w:proofErr w:type="spellStart"/>
+      <w:proofErr w:type="gramStart"/>
+      <w:r>
+        <w:rPr>
+          <w:sz w:val="28"/>
+          <w:szCs w:val="28"/>
+        </w:rPr>
+        <w:t>pirate</w:t>
+      </w:r>
+      <w:r>
+        <w:rPr>
+          <w:sz w:val="28"/>
+          <w:szCs w:val="28"/>
+        </w:rPr>
+        <w:t>X</w:t>
+      </w:r>
+      <w:proofErr w:type="spellEnd"/>
+      <w:proofErr w:type="gramEnd"/>
+      <w:r>
+        <w:rPr>
+          <w:sz w:val="28"/>
+          <w:szCs w:val="28"/>
+        </w:rPr>
+        <w:t>] (</w:t>
+      </w:r>
+      <w:proofErr w:type="gramStart"/>
+      <w:r>
+        <w:rPr>
+          <w:sz w:val="28"/>
+          <w:szCs w:val="28"/>
+        </w:rPr>
+        <w:t>integer</w:t>
+      </w:r>
+      <w:proofErr w:type="gramEnd"/>
+      <w:r>
+        <w:rPr>
+          <w:sz w:val="28"/>
+          <w:szCs w:val="28"/>
+        </w:rPr>
+        <w:t>)</w:t>
+      </w:r>
+    </w:p>
+    <w:p>
+      <w:pPr>
+        <w:ind w:firstLine="720"/>
+        <w:rPr>
+          <w:sz w:val="28"/>
+          <w:szCs w:val="28"/>
+        </w:rPr>
+      </w:pPr>
+      <w:r>
+        <w:rPr>
+          <w:sz w:val="28"/>
+          <w:szCs w:val="28"/>
+        </w:rPr>
+        <w:t>[</w:t>
+      </w:r>
+      <w:proofErr w:type="spellStart"/>
+      <w:proofErr w:type="gramStart"/>
+      <w:r>
+        <w:rPr>
+          <w:sz w:val="28"/>
+          <w:szCs w:val="28"/>
+        </w:rPr>
+        <w:t>pirate</w:t>
+      </w:r>
+      <w:r>
+        <w:rPr>
+          <w:sz w:val="28"/>
+          <w:szCs w:val="28"/>
+        </w:rPr>
+        <w:t>Y</w:t>
+      </w:r>
+      <w:proofErr w:type="spellEnd"/>
+      <w:proofErr w:type="gramEnd"/>
+      <w:r>
+        <w:rPr>
+          <w:sz w:val="28"/>
+          <w:szCs w:val="28"/>
+        </w:rPr>
+        <w:t>] (</w:t>
+      </w:r>
+      <w:proofErr w:type="gramStart"/>
+      <w:r>
+        <w:rPr>
+          <w:sz w:val="28"/>
+          <w:szCs w:val="28"/>
+        </w:rPr>
+        <w:t>integer</w:t>
+      </w:r>
+      <w:proofErr w:type="gramEnd"/>
+      <w:r>
+        <w:rPr>
+          <w:sz w:val="28"/>
+          <w:szCs w:val="28"/>
+        </w:rPr>
+        <w:t>)</w:t>
+      </w:r>
+    </w:p>
+    <w:p>
+      <w:pPr>
+        <w:rPr>
+          <w:sz w:val="28"/>
+          <w:szCs w:val="28"/>
+        </w:rPr>
+      </w:pPr>
+    </w:p>
+    <w:p>
+      <w:pPr>
+        <w:rPr>
+          <w:sz w:val="28"/>
+          <w:szCs w:val="28"/>
+        </w:rPr>
+      </w:pPr>
+      <w:r>
+        <w:rPr>
+          <w:sz w:val="28"/>
+          <w:szCs w:val="28"/>
+        </w:rPr>
+        <w:t>The answer will expect:</w:t>
+      </w:r>
+    </w:p>
+    <w:p>
+      <w:pPr>
+        <w:rPr>
+          <w:sz w:val="28"/>
+          <w:szCs w:val="28"/>
+        </w:rPr>
+      </w:pPr>
+      <w:r>
+        <w:rPr>
+          <w:sz w:val="28"/>
+          <w:szCs w:val="28"/>
+        </w:rPr>
+        <w:tab/>
+        <w:t>[</w:t>
+      </w:r>
+      <w:proofErr w:type="spellStart"/>
+      <w:proofErr w:type="gramStart"/>
+      <w:r>
+        <w:rPr>
+          <w:sz w:val="28"/>
+          <w:szCs w:val="28"/>
+        </w:rPr>
+        <w:t>endX</w:t>
+      </w:r>
+      <w:proofErr w:type="spellEnd"/>
+      <w:proofErr w:type="gramEnd"/>
+      <w:r>
+        <w:rPr>
+          <w:sz w:val="28"/>
+          <w:szCs w:val="28"/>
+        </w:rPr>
+        <w:t>] (</w:t>
+      </w:r>
+      <w:proofErr w:type="gramStart"/>
+      <w:r>
+        <w:rPr>
+          <w:sz w:val="28"/>
+          <w:szCs w:val="28"/>
+        </w:rPr>
+        <w:t>integer</w:t>
+      </w:r>
+      <w:proofErr w:type="gramEnd"/>
+      <w:r>
+        <w:rPr>
+          <w:sz w:val="28"/>
+          <w:szCs w:val="28"/>
+        </w:rPr>
+        <w:t>)</w:t>
+      </w:r>
+    </w:p>
+    <w:p>
+      <w:pPr>
+        <w:rPr>
+          <w:sz w:val="28"/>
+          <w:szCs w:val="28"/>
+        </w:rPr>
+      </w:pPr>
+      <w:r>
+        <w:rPr>
+          <w:sz w:val="28"/>
+          <w:szCs w:val="28"/>
+        </w:rPr>
+        <w:tab/>
+        <w:t>[</w:t>
+      </w:r>
+      <w:proofErr w:type="spellStart"/>
+      <w:proofErr w:type="gramStart"/>
+      <w:r>
+        <w:rPr>
+          <w:sz w:val="28"/>
+          <w:szCs w:val="28"/>
+        </w:rPr>
+        <w:t>endY</w:t>
+      </w:r>
+      <w:proofErr w:type="spellEnd"/>
+      <w:proofErr w:type="gramEnd"/>
+      <w:r>
+        <w:rPr>
+          <w:sz w:val="28"/>
+          <w:szCs w:val="28"/>
+        </w:rPr>
+        <w:t>] (</w:t>
+      </w:r>
+      <w:proofErr w:type="gramStart"/>
+      <w:r>
+        <w:rPr>
+          <w:sz w:val="28"/>
+          <w:szCs w:val="28"/>
+        </w:rPr>
+        <w:t>integer</w:t>
+      </w:r>
+      <w:proofErr w:type="gramEnd"/>
+      <w:r>
+        <w:rPr>
+          <w:sz w:val="28"/>
+          <w:szCs w:val="28"/>
+        </w:rPr>
+        <w:t>)</w:t>
+      </w:r>
+    </w:p>
+    <w:p>
+      <w:pPr>
+        <w:rPr>
+          <w:sz w:val="28"/>
+          <w:szCs w:val="28"/>
+        </w:rPr>
+      </w:pPr>
+      <w:r>
+        <w:rPr>
+          <w:sz w:val="28"/>
+          <w:szCs w:val="28"/>
+        </w:rPr>
+        <w:tab/>
+        <w:t>[</w:t>
+      </w:r>
+      <w:proofErr w:type="spellStart"/>
+      <w:proofErr w:type="gramStart"/>
+      <w:r>
+        <w:rPr>
+          <w:sz w:val="28"/>
+          <w:szCs w:val="28"/>
+        </w:rPr>
+        <w:t>treasureFound</w:t>
+      </w:r>
+      <w:proofErr w:type="spellEnd"/>
+      <w:proofErr w:type="gramEnd"/>
+      <w:r>
+        <w:rPr>
+          <w:sz w:val="28"/>
+          <w:szCs w:val="28"/>
+        </w:rPr>
+        <w:t>] (</w:t>
+      </w:r>
+      <w:proofErr w:type="spellStart"/>
+      <w:proofErr w:type="gramStart"/>
+      <w:r>
+        <w:rPr>
+          <w:sz w:val="28"/>
+          <w:szCs w:val="28"/>
+        </w:rPr>
+        <w:t>boolean</w:t>
+      </w:r>
+      <w:proofErr w:type="spellEnd"/>
+      <w:proofErr w:type="gramEnd"/>
+      <w:r>
+        <w:rPr>
+          <w:sz w:val="28"/>
+          <w:szCs w:val="28"/>
+        </w:rPr>
+        <w:t>)</w:t>
+      </w:r>
+    </w:p>
+    <w:p>
+      <w:pPr>
+        <w:rPr>
+          <w:sz w:val="28"/>
+          <w:szCs w:val="28"/>
+        </w:rPr>
+      </w:pPr>
+      <w:r>
+        <w:rPr>
+          <w:sz w:val="28"/>
+          <w:szCs w:val="28"/>
+        </w:rPr>
+        <w:tab/>
+        <w:t>[</w:t>
+      </w:r>
+      <w:proofErr w:type="spellStart"/>
+      <w:proofErr w:type="gramStart"/>
+      <w:r>
+        <w:rPr>
+          <w:sz w:val="28"/>
+          <w:szCs w:val="28"/>
+        </w:rPr>
+        <w:t>treasureStolen</w:t>
+      </w:r>
+      <w:proofErr w:type="spellEnd"/>
+      <w:proofErr w:type="gramEnd"/>
+      <w:r>
+        <w:rPr>
+          <w:sz w:val="28"/>
+          <w:szCs w:val="28"/>
+        </w:rPr>
+        <w:t>] (</w:t>
+      </w:r>
+      <w:proofErr w:type="spellStart"/>
+      <w:proofErr w:type="gramStart"/>
+      <w:r>
+        <w:rPr>
+          <w:sz w:val="28"/>
+          <w:szCs w:val="28"/>
+        </w:rPr>
+        <w:t>boolean</w:t>
+      </w:r>
+      <w:proofErr w:type="spellEnd"/>
+      <w:proofErr w:type="gramEnd"/>
+      <w:r>
+        <w:rPr>
+          <w:sz w:val="28"/>
+          <w:szCs w:val="28"/>
+        </w:rPr>
+        <w:t>)</w:t>
+      </w:r>
+    </w:p>
+    <w:p>
+      <w:pPr>
+        <w:rPr>
+          <w:sz w:val="28"/>
+          <w:szCs w:val="28"/>
+        </w:rPr>
+      </w:pPr>
+    </w:p>
+    <w:p>
+      <w:pPr>
+        <w:rPr>
+          <w:sz w:val="28"/>
+          <w:szCs w:val="28"/>
+        </w:rPr>
+      </w:pPr>
+    </w:p>
+    <w:p>
+      <w:pPr>
+        <w:rPr>
+          <w:sz w:val="28"/>
+          <w:szCs w:val="28"/>
+        </w:rPr>
+      </w:pPr>
+    </w:p>
+    <w:p>
+      <w:pPr>
+        <w:rPr>
+          <w:sz w:val="28"/>
+          <w:szCs w:val="28"/>
+        </w:rPr>
+      </w:pPr>
+    </w:p>
+    <w:p>
+      <w:pPr>
+        <w:rPr>
+          <w:sz w:val="28"/>
+          <w:szCs w:val="28"/>
+        </w:rPr>
+      </w:pPr>
+    </w:p>
+    <w:p>
+      <w:pPr>
+        <w:rPr>
+          <w:sz w:val="28"/>
+          <w:szCs w:val="28"/>
+        </w:rPr>
+      </w:pPr>
+    </w:p>
+    <w:p>
+      <w:pPr>
+        <w:rPr>
+          <w:sz w:val="28"/>
+          <w:szCs w:val="28"/>
+        </w:rPr>
+      </w:pPr>
+    </w:p>
+    <w:p>
+      <w:pPr>
+        <w:rPr>
+          <w:sz w:val="28"/>
+          <w:szCs w:val="28"/>
+        </w:rPr>
+      </w:pPr>
+    </w:p>
+    <w:p>
+      <w:pPr>
+        <w:rPr>
+          <w:sz w:val="28"/>
+          <w:szCs w:val="28"/>
+        </w:rPr>
+      </w:pPr>
+    </w:p>
+    <w:p>
+      <w:pPr>
+        <w:rPr>
+          <w:sz w:val="28"/>
+          <w:szCs w:val="28"/>
+        </w:rPr>
+      </w:pPr>
+    </w:p>
+    <w:p>
+      <w:pPr>
+        <w:rPr>
+          <w:sz w:val="28"/>
+          <w:szCs w:val="28"/>
+        </w:rPr>
+      </w:pPr>
+    </w:p>
+    <w:p>
+      <w:pPr>
+        <w:rPr>
+          <w:sz w:val="28"/>
+          <w:szCs w:val="28"/>
+        </w:rPr>
+      </w:pPr>
+    </w:p>
+    <w:p>
+      <w:pPr>
+        <w:rPr>
+          <w:sz w:val="28"/>
+          <w:szCs w:val="28"/>
+        </w:rPr>
+      </w:pPr>
+    </w:p>
+    <w:p>
+      <w:pPr>
+        <w:rPr>
+          <w:sz w:val="28"/>
+          <w:szCs w:val="28"/>
+        </w:rPr>
+      </w:pPr>
+    </w:p>
+    <w:p>
+      <w:pPr>
+        <w:rPr>
+          <w:sz w:val="28"/>
+          <w:szCs w:val="28"/>
+        </w:rPr>
+      </w:pPr>
+    </w:p>
+    <w:p>
+      <w:pPr>
+        <w:rPr>
+          <w:sz w:val="28"/>
+          <w:szCs w:val="28"/>
+        </w:rPr>
+      </w:pPr>
+    </w:p>
+    <w:p>
+      <w:pPr>
+        <w:rPr>
+          <w:sz w:val="28"/>
+          <w:szCs w:val="28"/>
+        </w:rPr>
+      </w:pPr>
+    </w:p>
+    <w:p>
+      <w:pPr>
+        <w:rPr>
+          <w:sz w:val="28"/>
+          <w:szCs w:val="28"/>
+        </w:rPr>
+      </w:pPr>
+    </w:p>
+    <w:p>
+      <w:pPr>
+        <w:rPr>
+          <w:sz w:val="28"/>
+          <w:szCs w:val="28"/>
+        </w:rPr>
+      </w:pPr>
+    </w:p>
+    <w:p>
+      <w:pPr>
+        <w:rPr>
+          <w:sz w:val="28"/>
+          <w:szCs w:val="28"/>
+        </w:rPr>
+      </w:pPr>
+    </w:p>
+    <w:p>
+      <w:pPr>
+        <w:rPr>
+          <w:sz w:val="28"/>
+          <w:szCs w:val="28"/>
+        </w:rPr>
+      </w:pPr>
+    </w:p>
+    <w:p>
+      <w:pPr>
+        <w:rPr>
+          <w:sz w:val="28"/>
+          <w:szCs w:val="28"/>
+        </w:rPr>
+      </w:pPr>
+    </w:p>
+    <w:p>
+      <w:pPr>
+        <w:rPr>
+          <w:sz w:val="28"/>
+          <w:szCs w:val="28"/>
+        </w:rPr>
+      </w:pPr>
+    </w:p>
+    <w:p>
+      <w:pPr>
+        <w:rPr>
+          <w:sz w:val="28"/>
+          <w:szCs w:val="28"/>
+        </w:rPr>
+      </w:pPr>
+      <w:r>
+        <w:rPr>
+          <w:sz w:val="28"/>
+          <w:szCs w:val="28"/>
+        </w:rPr>
+        <w:t>Round Five!</w:t>
+      </w:r>
+    </w:p>
+    <w:p>
+      <w:pPr>
+        <w:rPr>
+          <w:sz w:val="28"/>
+          <w:szCs w:val="28"/>
+        </w:rPr>
+      </w:pPr>
+      <w:r>
+        <w:rPr>
+          <w:sz w:val="28"/>
+          <w:szCs w:val="28"/>
+        </w:rPr>
+        <w:t>There is now a</w:t>
+      </w:r>
+      <w:r>
+        <w:rPr>
+          <w:sz w:val="28"/>
+          <w:szCs w:val="28"/>
+        </w:rPr>
+        <w:t>lso a Spy on the field! If the S</w:t>
+      </w:r>
+      <w:r>
+        <w:rPr>
+          <w:sz w:val="28"/>
+          <w:szCs w:val="28"/>
+        </w:rPr>
+        <w:t>py spots you, they will follow you and steal the treasure if you pick it up!</w:t>
+      </w:r>
+      <w:r>
+        <w:rPr>
+          <w:sz w:val="28"/>
+          <w:szCs w:val="28"/>
+        </w:rPr>
+        <w:t xml:space="preserve">  They will not do anything if you have already picked it up.</w:t>
+      </w:r>
+    </w:p>
+    <w:p>
+      <w:pPr>
+        <w:rPr>
+          <w:sz w:val="28"/>
+          <w:szCs w:val="28"/>
+        </w:rPr>
+      </w:pPr>
+      <w:r>
+        <w:rPr>
+          <w:sz w:val="28"/>
+          <w:szCs w:val="28"/>
+        </w:rPr>
+        <w:t xml:space="preserve">However, if you cross paths with the </w:t>
+      </w:r>
+      <w:r>
+        <w:rPr>
+          <w:sz w:val="28"/>
+          <w:szCs w:val="28"/>
+        </w:rPr>
+        <w:t>Pirate</w:t>
+      </w:r>
+      <w:r>
+        <w:rPr>
+          <w:sz w:val="28"/>
+          <w:szCs w:val="28"/>
+        </w:rPr>
+        <w:t xml:space="preserve"> after the Spy has taken your treasure</w:t>
+      </w:r>
+      <w:r>
+        <w:rPr>
+          <w:sz w:val="28"/>
+          <w:szCs w:val="28"/>
+        </w:rPr>
+        <w:t xml:space="preserve">, the Spy and </w:t>
+      </w:r>
+      <w:r>
+        <w:rPr>
+          <w:sz w:val="28"/>
+          <w:szCs w:val="28"/>
+        </w:rPr>
+        <w:t>Pirate</w:t>
+      </w:r>
+      <w:r>
+        <w:rPr>
+          <w:sz w:val="28"/>
+          <w:szCs w:val="28"/>
+        </w:rPr>
+        <w:t xml:space="preserve"> will get in</w:t>
+      </w:r>
+      <w:r>
+        <w:rPr>
+          <w:sz w:val="28"/>
+          <w:szCs w:val="28"/>
+        </w:rPr>
+        <w:t xml:space="preserve"> a fight, a</w:t>
+      </w:r>
+      <w:r>
+        <w:rPr>
+          <w:sz w:val="28"/>
+          <w:szCs w:val="28"/>
+        </w:rPr>
+        <w:t>nd you get the treasure back! (I</w:t>
+      </w:r>
+      <w:r>
+        <w:rPr>
+          <w:sz w:val="28"/>
+          <w:szCs w:val="28"/>
+        </w:rPr>
+        <w:t>t’s no longer stolen</w:t>
+      </w:r>
+      <w:r>
+        <w:rPr>
+          <w:sz w:val="28"/>
+          <w:szCs w:val="28"/>
+        </w:rPr>
+        <w:t>!!</w:t>
+      </w:r>
+      <w:r>
+        <w:rPr>
+          <w:sz w:val="28"/>
+          <w:szCs w:val="28"/>
+        </w:rPr>
+        <w:t>)</w:t>
+      </w:r>
+    </w:p>
+    <w:p>
+      <w:pPr>
+        <w:rPr>
+          <w:sz w:val="28"/>
+          <w:szCs w:val="28"/>
+        </w:rPr>
+      </w:pPr>
+    </w:p>
+    <w:p>
+      <w:pPr>
+        <w:rPr>
+          <w:sz w:val="28"/>
+          <w:szCs w:val="28"/>
+        </w:rPr>
+      </w:pPr>
+      <w:r>
+        <w:rPr>
+          <w:sz w:val="28"/>
+          <w:szCs w:val="28"/>
+        </w:rPr>
+        <w:t>The question server will provide:</w:t>
+      </w:r>
+    </w:p>
+    <w:p>
+      <w:pPr>
+        <w:rPr>
+          <w:sz w:val="28"/>
+          <w:szCs w:val="28"/>
+        </w:rPr>
+      </w:pPr>
+      <w:r>
+        <w:rPr>
+          <w:sz w:val="28"/>
+          <w:szCs w:val="28"/>
+        </w:rPr>
+        <w:tab/>
+        <w:t>[</w:t>
+      </w:r>
+      <w:proofErr w:type="spellStart"/>
+      <w:proofErr w:type="gramStart"/>
+      <w:r>
+        <w:rPr>
+          <w:sz w:val="28"/>
+          <w:szCs w:val="28"/>
+        </w:rPr>
+        <w:t>startX</w:t>
+      </w:r>
+      <w:proofErr w:type="spellEnd"/>
+      <w:proofErr w:type="gramEnd"/>
+      <w:r>
+        <w:rPr>
+          <w:sz w:val="28"/>
+          <w:szCs w:val="28"/>
+        </w:rPr>
+        <w:t>] (</w:t>
+      </w:r>
+      <w:proofErr w:type="gramStart"/>
+      <w:r>
+        <w:rPr>
+          <w:sz w:val="28"/>
+          <w:szCs w:val="28"/>
+        </w:rPr>
+        <w:t>integer</w:t>
+      </w:r>
+      <w:proofErr w:type="gramEnd"/>
+      <w:r>
+        <w:rPr>
+          <w:sz w:val="28"/>
+          <w:szCs w:val="28"/>
+        </w:rPr>
+        <w:t>)</w:t>
+      </w:r>
+    </w:p>
+    <w:p>
+      <w:pPr>
+        <w:rPr>
+          <w:sz w:val="28"/>
+          <w:szCs w:val="28"/>
+        </w:rPr>
+      </w:pPr>
+      <w:r>
+        <w:rPr>
+          <w:sz w:val="28"/>
+          <w:szCs w:val="28"/>
+        </w:rPr>
+        <w:tab/>
+        <w:t>[</w:t>
+      </w:r>
+      <w:proofErr w:type="spellStart"/>
+      <w:proofErr w:type="gramStart"/>
+      <w:r>
+        <w:rPr>
+          <w:sz w:val="28"/>
+          <w:szCs w:val="28"/>
+        </w:rPr>
+        <w:t>startY</w:t>
+      </w:r>
+      <w:proofErr w:type="spellEnd"/>
+      <w:proofErr w:type="gramEnd"/>
+      <w:r>
+        <w:rPr>
+          <w:sz w:val="28"/>
+          <w:szCs w:val="28"/>
+        </w:rPr>
+        <w:t>] (</w:t>
+      </w:r>
+      <w:proofErr w:type="gramStart"/>
+      <w:r>
+        <w:rPr>
+          <w:sz w:val="28"/>
+          <w:szCs w:val="28"/>
+        </w:rPr>
+        <w:t>integer</w:t>
+      </w:r>
+      <w:proofErr w:type="gramEnd"/>
+      <w:r>
+        <w:rPr>
+          <w:sz w:val="28"/>
+          <w:szCs w:val="28"/>
+        </w:rPr>
+        <w:t>)</w:t>
+      </w:r>
+    </w:p>
+    <w:p>
+      <w:pPr>
+        <w:rPr>
+          <w:sz w:val="28"/>
+          <w:szCs w:val="28"/>
+        </w:rPr>
+      </w:pPr>
+      <w:r>
+        <w:rPr>
+          <w:sz w:val="28"/>
+          <w:szCs w:val="28"/>
+        </w:rPr>
+        <w:tab/>
+        <w:t>[</w:t>
+      </w:r>
+      <w:proofErr w:type="gramStart"/>
+      <w:r>
+        <w:rPr>
+          <w:sz w:val="28"/>
+          <w:szCs w:val="28"/>
+        </w:rPr>
+        <w:t>instructions</w:t>
+      </w:r>
+      <w:proofErr w:type="gramEnd"/>
+      <w:r>
+        <w:rPr>
+          <w:sz w:val="28"/>
+          <w:szCs w:val="28"/>
+        </w:rPr>
+        <w:t>] (</w:t>
+      </w:r>
+      <w:proofErr w:type="gramStart"/>
+      <w:r>
+        <w:rPr>
+          <w:sz w:val="28"/>
+          <w:szCs w:val="28"/>
+        </w:rPr>
+        <w:t>string</w:t>
+      </w:r>
+      <w:proofErr w:type="gramEnd"/>
+      <w:r>
+        <w:rPr>
+          <w:sz w:val="28"/>
+          <w:szCs w:val="28"/>
+        </w:rPr>
+        <w:t>)</w:t>
+      </w:r>
+    </w:p>
+    <w:p>
+      <w:pPr>
+        <w:ind w:firstLine="720"/>
+        <w:rPr>
+          <w:sz w:val="28"/>
+          <w:szCs w:val="28"/>
+        </w:rPr>
+      </w:pPr>
+      <w:r>
+        <w:rPr>
+          <w:sz w:val="28"/>
+          <w:szCs w:val="28"/>
+        </w:rPr>
+        <w:t>[</w:t>
+      </w:r>
+      <w:proofErr w:type="spellStart"/>
+      <w:proofErr w:type="gramStart"/>
+      <w:r>
+        <w:rPr>
+          <w:sz w:val="28"/>
+          <w:szCs w:val="28"/>
+        </w:rPr>
+        <w:t>treasureX</w:t>
+      </w:r>
+      <w:proofErr w:type="spellEnd"/>
+      <w:proofErr w:type="gramEnd"/>
+      <w:r>
+        <w:rPr>
+          <w:sz w:val="28"/>
+          <w:szCs w:val="28"/>
+        </w:rPr>
+        <w:t>] (</w:t>
+      </w:r>
+      <w:proofErr w:type="gramStart"/>
+      <w:r>
+        <w:rPr>
+          <w:sz w:val="28"/>
+          <w:szCs w:val="28"/>
+        </w:rPr>
+        <w:t>integer</w:t>
+      </w:r>
+      <w:proofErr w:type="gramEnd"/>
+      <w:r>
+        <w:rPr>
+          <w:sz w:val="28"/>
+          <w:szCs w:val="28"/>
+        </w:rPr>
+        <w:t>)</w:t>
+      </w:r>
+    </w:p>
+    <w:p>
+      <w:pPr>
+        <w:ind w:firstLine="720"/>
+        <w:rPr>
+          <w:sz w:val="28"/>
+          <w:szCs w:val="28"/>
+        </w:rPr>
+      </w:pPr>
+      <w:r>
+        <w:rPr>
+          <w:sz w:val="28"/>
+          <w:szCs w:val="28"/>
+        </w:rPr>
+        <w:t>[</w:t>
+      </w:r>
+      <w:proofErr w:type="spellStart"/>
+      <w:proofErr w:type="gramStart"/>
+      <w:r>
+        <w:rPr>
+          <w:sz w:val="28"/>
+          <w:szCs w:val="28"/>
+        </w:rPr>
+        <w:t>treasureY</w:t>
+      </w:r>
+      <w:proofErr w:type="spellEnd"/>
+      <w:proofErr w:type="gramEnd"/>
+      <w:r>
+        <w:rPr>
+          <w:sz w:val="28"/>
+          <w:szCs w:val="28"/>
+        </w:rPr>
+        <w:t>] (</w:t>
+      </w:r>
+      <w:proofErr w:type="gramStart"/>
+      <w:r>
+        <w:rPr>
+          <w:sz w:val="28"/>
+          <w:szCs w:val="28"/>
+        </w:rPr>
+        <w:t>integer</w:t>
+      </w:r>
+      <w:proofErr w:type="gramEnd"/>
+      <w:r>
+        <w:rPr>
+          <w:sz w:val="28"/>
+          <w:szCs w:val="28"/>
+        </w:rPr>
+        <w:t>)</w:t>
+      </w:r>
+    </w:p>
+    <w:p>
+      <w:pPr>
+        <w:ind w:firstLine="720"/>
+        <w:rPr>
+          <w:sz w:val="28"/>
+          <w:szCs w:val="28"/>
+        </w:rPr>
+      </w:pPr>
+      <w:r>
+        <w:rPr>
+          <w:sz w:val="28"/>
+          <w:szCs w:val="28"/>
+        </w:rPr>
+        <w:t>[</w:t>
+      </w:r>
+      <w:proofErr w:type="spellStart"/>
+      <w:proofErr w:type="gramStart"/>
+      <w:r>
+        <w:rPr>
+          <w:sz w:val="28"/>
+          <w:szCs w:val="28"/>
+        </w:rPr>
+        <w:t>pirate</w:t>
+      </w:r>
+      <w:r>
+        <w:rPr>
+          <w:sz w:val="28"/>
+          <w:szCs w:val="28"/>
+        </w:rPr>
+        <w:t>X</w:t>
+      </w:r>
+      <w:proofErr w:type="spellEnd"/>
+      <w:proofErr w:type="gramEnd"/>
+      <w:r>
+        <w:rPr>
+          <w:sz w:val="28"/>
+          <w:szCs w:val="28"/>
+        </w:rPr>
+        <w:t>] (</w:t>
+      </w:r>
+      <w:proofErr w:type="gramStart"/>
+      <w:r>
+        <w:rPr>
+          <w:sz w:val="28"/>
+          <w:szCs w:val="28"/>
+        </w:rPr>
+        <w:t>integer</w:t>
+      </w:r>
+      <w:proofErr w:type="gramEnd"/>
+      <w:r>
+        <w:rPr>
+          <w:sz w:val="28"/>
+          <w:szCs w:val="28"/>
+        </w:rPr>
+        <w:t>)</w:t>
+      </w:r>
+    </w:p>
+    <w:p>
+      <w:pPr>
+        <w:ind w:firstLine="720"/>
+        <w:rPr>
+          <w:sz w:val="28"/>
+          <w:szCs w:val="28"/>
+        </w:rPr>
+      </w:pPr>
+      <w:r>
+        <w:rPr>
+          <w:sz w:val="28"/>
+          <w:szCs w:val="28"/>
+        </w:rPr>
+        <w:t>[</w:t>
+      </w:r>
+      <w:proofErr w:type="spellStart"/>
+      <w:proofErr w:type="gramStart"/>
+      <w:r>
+        <w:rPr>
+          <w:sz w:val="28"/>
+          <w:szCs w:val="28"/>
+        </w:rPr>
+        <w:t>pirate</w:t>
+      </w:r>
+      <w:r>
+        <w:rPr>
+          <w:sz w:val="28"/>
+          <w:szCs w:val="28"/>
+        </w:rPr>
+        <w:t>Y</w:t>
+      </w:r>
+      <w:proofErr w:type="spellEnd"/>
+      <w:proofErr w:type="gramEnd"/>
+      <w:r>
+        <w:rPr>
+          <w:sz w:val="28"/>
+          <w:szCs w:val="28"/>
+        </w:rPr>
+        <w:t>] (</w:t>
+      </w:r>
+      <w:proofErr w:type="gramStart"/>
+      <w:r>
+        <w:rPr>
+          <w:sz w:val="28"/>
+          <w:szCs w:val="28"/>
+        </w:rPr>
+        <w:t>integer</w:t>
+      </w:r>
+      <w:proofErr w:type="gramEnd"/>
+      <w:r>
+        <w:rPr>
+          <w:sz w:val="28"/>
+          <w:szCs w:val="28"/>
+        </w:rPr>
+        <w:t xml:space="preserve">) </w:t>
+      </w:r>
+    </w:p>
+    <w:p>
+      <w:pPr>
+        <w:ind w:firstLine="720"/>
+        <w:rPr>
+          <w:sz w:val="28"/>
+          <w:szCs w:val="28"/>
+        </w:rPr>
+      </w:pPr>
+      <w:r>
+        <w:rPr>
+          <w:sz w:val="28"/>
+          <w:szCs w:val="28"/>
+        </w:rPr>
+        <w:t>[</w:t>
+      </w:r>
+      <w:proofErr w:type="spellStart"/>
+      <w:proofErr w:type="gramStart"/>
+      <w:r>
+        <w:rPr>
+          <w:sz w:val="28"/>
+          <w:szCs w:val="28"/>
+        </w:rPr>
+        <w:t>spyX</w:t>
+      </w:r>
+      <w:proofErr w:type="spellEnd"/>
+      <w:proofErr w:type="gramEnd"/>
+      <w:r>
+        <w:rPr>
+          <w:sz w:val="28"/>
+          <w:szCs w:val="28"/>
+        </w:rPr>
+        <w:t>] (</w:t>
+      </w:r>
+      <w:proofErr w:type="gramStart"/>
+      <w:r>
+        <w:rPr>
+          <w:sz w:val="28"/>
+          <w:szCs w:val="28"/>
+        </w:rPr>
+        <w:t>integer</w:t>
+      </w:r>
+      <w:proofErr w:type="gramEnd"/>
+      <w:r>
+        <w:rPr>
+          <w:sz w:val="28"/>
+          <w:szCs w:val="28"/>
+        </w:rPr>
+        <w:t>)</w:t>
       </w:r>
       <w:bookmarkStart w:id="0" w:name="_GoBack"/>
       <w:bookmarkEnd w:id="0"/>
-      <w:r>
-        <w:rPr>
-          <w:sz w:val="28"/>
-          <w:szCs w:val="28"/>
-        </w:rPr>
-        <w:t xml:space="preserve"> cross paths with the Mugger after picking up the treasure, it will be stolen! (We still mark it as found)</w:t>
-      </w:r>
-    </w:p>
-    <w:p>
-      <w:pPr>
-        <w:rPr>
-          <w:sz w:val="28"/>
-          <w:szCs w:val="28"/>
-        </w:rPr>
-      </w:pPr>
-    </w:p>
-    <w:p>
-      <w:pPr>
-        <w:rPr>
-          <w:sz w:val="28"/>
-          <w:szCs w:val="28"/>
-        </w:rPr>
-      </w:pPr>
-      <w:r>
-        <w:rPr>
-          <w:sz w:val="28"/>
-          <w:szCs w:val="28"/>
-        </w:rPr>
-        <w:t>The question server will provide:</w:t>
-      </w:r>
-    </w:p>
-    <w:p>
-      <w:pPr>
-        <w:rPr>
-          <w:sz w:val="28"/>
-          <w:szCs w:val="28"/>
-        </w:rPr>
-      </w:pPr>
-      <w:r>
-        <w:rPr>
-          <w:sz w:val="28"/>
-          <w:szCs w:val="28"/>
-        </w:rPr>
-        <w:tab/>
-        <w:t>[</w:t>
-      </w:r>
-      <w:proofErr w:type="spellStart"/>
-      <w:proofErr w:type="gramStart"/>
-      <w:r>
-        <w:rPr>
-          <w:sz w:val="28"/>
-          <w:szCs w:val="28"/>
-        </w:rPr>
-        <w:t>startX</w:t>
-      </w:r>
-      <w:proofErr w:type="spellEnd"/>
-      <w:proofErr w:type="gramEnd"/>
-      <w:r>
-        <w:rPr>
-          <w:sz w:val="28"/>
-          <w:szCs w:val="28"/>
-        </w:rPr>
-        <w:t>] (</w:t>
-      </w:r>
-      <w:proofErr w:type="gramStart"/>
-      <w:r>
-        <w:rPr>
-          <w:sz w:val="28"/>
-          <w:szCs w:val="28"/>
-        </w:rPr>
-        <w:t>integer</w:t>
-      </w:r>
-      <w:proofErr w:type="gramEnd"/>
-      <w:r>
-        <w:rPr>
-          <w:sz w:val="28"/>
-          <w:szCs w:val="28"/>
-        </w:rPr>
-        <w:t>)</w:t>
-      </w:r>
-    </w:p>
-    <w:p>
-      <w:pPr>
-        <w:rPr>
-          <w:sz w:val="28"/>
-          <w:szCs w:val="28"/>
-        </w:rPr>
-      </w:pPr>
-      <w:r>
-        <w:rPr>
-          <w:sz w:val="28"/>
-          <w:szCs w:val="28"/>
-        </w:rPr>
-        <w:tab/>
-        <w:t>[</w:t>
-      </w:r>
-      <w:proofErr w:type="spellStart"/>
-      <w:proofErr w:type="gramStart"/>
-      <w:r>
-        <w:rPr>
-          <w:sz w:val="28"/>
-          <w:szCs w:val="28"/>
-        </w:rPr>
-        <w:t>startY</w:t>
-      </w:r>
-      <w:proofErr w:type="spellEnd"/>
-      <w:proofErr w:type="gramEnd"/>
-      <w:r>
-        <w:rPr>
-          <w:sz w:val="28"/>
-          <w:szCs w:val="28"/>
-        </w:rPr>
-        <w:t>] (</w:t>
-      </w:r>
-      <w:proofErr w:type="gramStart"/>
-      <w:r>
-        <w:rPr>
-          <w:sz w:val="28"/>
-          <w:szCs w:val="28"/>
-        </w:rPr>
-        <w:t>integer</w:t>
-      </w:r>
-      <w:proofErr w:type="gramEnd"/>
-      <w:r>
-        <w:rPr>
-          <w:sz w:val="28"/>
-          <w:szCs w:val="28"/>
-        </w:rPr>
-        <w:t>)</w:t>
-      </w:r>
-    </w:p>
-    <w:p>
-      <w:pPr>
-        <w:rPr>
-          <w:sz w:val="28"/>
-          <w:szCs w:val="28"/>
-        </w:rPr>
-      </w:pPr>
-      <w:r>
-        <w:rPr>
-          <w:sz w:val="28"/>
-          <w:szCs w:val="28"/>
-        </w:rPr>
-        <w:tab/>
-        <w:t>[</w:t>
-      </w:r>
-      <w:proofErr w:type="gramStart"/>
-      <w:r>
-        <w:rPr>
-          <w:sz w:val="28"/>
-          <w:szCs w:val="28"/>
-        </w:rPr>
-        <w:t>instructions</w:t>
-      </w:r>
-      <w:proofErr w:type="gramEnd"/>
-      <w:r>
-        <w:rPr>
-          <w:sz w:val="28"/>
-          <w:szCs w:val="28"/>
-        </w:rPr>
-        <w:t>] (</w:t>
-      </w:r>
-      <w:proofErr w:type="gramStart"/>
-      <w:r>
-        <w:rPr>
-          <w:sz w:val="28"/>
-          <w:szCs w:val="28"/>
-        </w:rPr>
-        <w:t>string</w:t>
-      </w:r>
-      <w:proofErr w:type="gramEnd"/>
-      <w:r>
-        <w:rPr>
-          <w:sz w:val="28"/>
-          <w:szCs w:val="28"/>
-        </w:rPr>
-        <w:t>)</w:t>
-      </w:r>
-    </w:p>
-    <w:p>
-      <w:pPr>
-        <w:ind w:firstLine="720"/>
-        <w:rPr>
-          <w:sz w:val="28"/>
-          <w:szCs w:val="28"/>
-        </w:rPr>
-      </w:pPr>
-      <w:r>
-        <w:rPr>
-          <w:sz w:val="28"/>
-          <w:szCs w:val="28"/>
-        </w:rPr>
-        <w:t>[</w:t>
-      </w:r>
-      <w:proofErr w:type="spellStart"/>
-      <w:proofErr w:type="gramStart"/>
-      <w:r>
-        <w:rPr>
-          <w:sz w:val="28"/>
-          <w:szCs w:val="28"/>
-        </w:rPr>
-        <w:t>treasureX</w:t>
-      </w:r>
-      <w:proofErr w:type="spellEnd"/>
-      <w:proofErr w:type="gramEnd"/>
-      <w:r>
-        <w:rPr>
-          <w:sz w:val="28"/>
-          <w:szCs w:val="28"/>
-        </w:rPr>
-        <w:t>] (</w:t>
-      </w:r>
-      <w:proofErr w:type="gramStart"/>
-      <w:r>
-        <w:rPr>
-          <w:sz w:val="28"/>
-          <w:szCs w:val="28"/>
-        </w:rPr>
-        <w:t>integer</w:t>
-      </w:r>
-      <w:proofErr w:type="gramEnd"/>
-      <w:r>
-        <w:rPr>
-          <w:sz w:val="28"/>
-          <w:szCs w:val="28"/>
-        </w:rPr>
-        <w:t>)</w:t>
-      </w:r>
-    </w:p>
-    <w:p>
-      <w:pPr>
-        <w:ind w:firstLine="720"/>
-        <w:rPr>
-          <w:sz w:val="28"/>
-          <w:szCs w:val="28"/>
-        </w:rPr>
-      </w:pPr>
-      <w:r>
-        <w:rPr>
-          <w:sz w:val="28"/>
-          <w:szCs w:val="28"/>
-        </w:rPr>
-        <w:t>[</w:t>
-      </w:r>
-      <w:proofErr w:type="spellStart"/>
-      <w:proofErr w:type="gramStart"/>
-      <w:r>
-        <w:rPr>
-          <w:sz w:val="28"/>
-          <w:szCs w:val="28"/>
-        </w:rPr>
-        <w:t>treasureY</w:t>
-      </w:r>
-      <w:proofErr w:type="spellEnd"/>
-      <w:proofErr w:type="gramEnd"/>
-      <w:r>
-        <w:rPr>
-          <w:sz w:val="28"/>
-          <w:szCs w:val="28"/>
-        </w:rPr>
-        <w:t>] (</w:t>
-      </w:r>
-      <w:proofErr w:type="gramStart"/>
-      <w:r>
-        <w:rPr>
-          <w:sz w:val="28"/>
-          <w:szCs w:val="28"/>
-        </w:rPr>
-        <w:t>integer</w:t>
-      </w:r>
-      <w:proofErr w:type="gramEnd"/>
-      <w:r>
-        <w:rPr>
-          <w:sz w:val="28"/>
-          <w:szCs w:val="28"/>
-        </w:rPr>
-        <w:t>)</w:t>
-      </w:r>
-    </w:p>
-    <w:p>
-      <w:pPr>
-        <w:ind w:firstLine="720"/>
-        <w:rPr>
-          <w:sz w:val="28"/>
-          <w:szCs w:val="28"/>
-        </w:rPr>
-      </w:pPr>
-      <w:r>
-        <w:rPr>
-          <w:sz w:val="28"/>
-          <w:szCs w:val="28"/>
-        </w:rPr>
-        <w:t>[</w:t>
-      </w:r>
-      <w:proofErr w:type="spellStart"/>
-      <w:proofErr w:type="gramStart"/>
-      <w:r>
-        <w:rPr>
-          <w:sz w:val="28"/>
-          <w:szCs w:val="28"/>
-        </w:rPr>
-        <w:t>muggerX</w:t>
-      </w:r>
-      <w:proofErr w:type="spellEnd"/>
-      <w:proofErr w:type="gramEnd"/>
-      <w:r>
-        <w:rPr>
-          <w:sz w:val="28"/>
-          <w:szCs w:val="28"/>
-        </w:rPr>
-        <w:t>] (</w:t>
-      </w:r>
-      <w:proofErr w:type="gramStart"/>
-      <w:r>
-        <w:rPr>
-          <w:sz w:val="28"/>
-          <w:szCs w:val="28"/>
-        </w:rPr>
-        <w:t>integer</w:t>
-      </w:r>
-      <w:proofErr w:type="gramEnd"/>
-      <w:r>
-        <w:rPr>
-          <w:sz w:val="28"/>
-          <w:szCs w:val="28"/>
-        </w:rPr>
-        <w:t>)</w:t>
-      </w:r>
-    </w:p>
-    <w:p>
-      <w:pPr>
-        <w:ind w:firstLine="720"/>
-        <w:rPr>
-          <w:sz w:val="28"/>
-          <w:szCs w:val="28"/>
-        </w:rPr>
-      </w:pPr>
-      <w:r>
-        <w:rPr>
-          <w:sz w:val="28"/>
-          <w:szCs w:val="28"/>
-        </w:rPr>
-        <w:t>[</w:t>
-      </w:r>
-      <w:proofErr w:type="spellStart"/>
-      <w:proofErr w:type="gramStart"/>
-      <w:r>
-        <w:rPr>
-          <w:sz w:val="28"/>
-          <w:szCs w:val="28"/>
-        </w:rPr>
-        <w:t>muggerY</w:t>
-      </w:r>
-      <w:proofErr w:type="spellEnd"/>
-      <w:proofErr w:type="gramEnd"/>
-      <w:r>
-        <w:rPr>
-          <w:sz w:val="28"/>
-          <w:szCs w:val="28"/>
-        </w:rPr>
-        <w:t>] (</w:t>
-      </w:r>
-      <w:proofErr w:type="gramStart"/>
-      <w:r>
-        <w:rPr>
-          <w:sz w:val="28"/>
-          <w:szCs w:val="28"/>
-        </w:rPr>
-        <w:t>integer</w:t>
-      </w:r>
-      <w:proofErr w:type="gramEnd"/>
-      <w:r>
-        <w:rPr>
-          <w:sz w:val="28"/>
-          <w:szCs w:val="28"/>
-        </w:rPr>
-        <w:t>)</w:t>
-      </w:r>
-    </w:p>
-    <w:p>
-      <w:pPr>
-        <w:rPr>
-          <w:sz w:val="28"/>
-          <w:szCs w:val="28"/>
-        </w:rPr>
-      </w:pPr>
-    </w:p>
-    <w:p>
-      <w:pPr>
-        <w:rPr>
-          <w:sz w:val="28"/>
-          <w:szCs w:val="28"/>
-        </w:rPr>
-      </w:pPr>
-      <w:r>
-        <w:rPr>
-          <w:sz w:val="28"/>
-          <w:szCs w:val="28"/>
-        </w:rPr>
-        <w:t>The answer will expect:</w:t>
-      </w:r>
-    </w:p>
-    <w:p>
-      <w:pPr>
-        <w:rPr>
-          <w:sz w:val="28"/>
-          <w:szCs w:val="28"/>
-        </w:rPr>
-      </w:pPr>
-      <w:r>
-        <w:rPr>
-          <w:sz w:val="28"/>
-          <w:szCs w:val="28"/>
-        </w:rPr>
-        <w:tab/>
-        <w:t>[</w:t>
-      </w:r>
-      <w:proofErr w:type="spellStart"/>
-      <w:proofErr w:type="gramStart"/>
-      <w:r>
-        <w:rPr>
-          <w:sz w:val="28"/>
-          <w:szCs w:val="28"/>
-        </w:rPr>
-        <w:t>endX</w:t>
-      </w:r>
-      <w:proofErr w:type="spellEnd"/>
-      <w:proofErr w:type="gramEnd"/>
-      <w:r>
-        <w:rPr>
-          <w:sz w:val="28"/>
-          <w:szCs w:val="28"/>
-        </w:rPr>
-        <w:t>] (</w:t>
-      </w:r>
-      <w:proofErr w:type="gramStart"/>
-      <w:r>
-        <w:rPr>
-          <w:sz w:val="28"/>
-          <w:szCs w:val="28"/>
-        </w:rPr>
-        <w:t>integer</w:t>
-      </w:r>
-      <w:proofErr w:type="gramEnd"/>
-      <w:r>
-        <w:rPr>
-          <w:sz w:val="28"/>
-          <w:szCs w:val="28"/>
-        </w:rPr>
-        <w:t>)</w:t>
-      </w:r>
-    </w:p>
-    <w:p>
-      <w:pPr>
-        <w:rPr>
-          <w:sz w:val="28"/>
-          <w:szCs w:val="28"/>
-        </w:rPr>
-      </w:pPr>
-      <w:r>
-        <w:rPr>
-          <w:sz w:val="28"/>
-          <w:szCs w:val="28"/>
-        </w:rPr>
-        <w:tab/>
-        <w:t>[</w:t>
-      </w:r>
-      <w:proofErr w:type="spellStart"/>
-      <w:proofErr w:type="gramStart"/>
-      <w:r>
-        <w:rPr>
-          <w:sz w:val="28"/>
-          <w:szCs w:val="28"/>
-        </w:rPr>
-        <w:t>endY</w:t>
-      </w:r>
-      <w:proofErr w:type="spellEnd"/>
-      <w:proofErr w:type="gramEnd"/>
-      <w:r>
-        <w:rPr>
-          <w:sz w:val="28"/>
-          <w:szCs w:val="28"/>
-        </w:rPr>
-        <w:t>] (</w:t>
-      </w:r>
-      <w:proofErr w:type="gramStart"/>
-      <w:r>
-        <w:rPr>
-          <w:sz w:val="28"/>
-          <w:szCs w:val="28"/>
-        </w:rPr>
-        <w:t>integer</w:t>
-      </w:r>
-      <w:proofErr w:type="gramEnd"/>
-      <w:r>
-        <w:rPr>
-          <w:sz w:val="28"/>
-          <w:szCs w:val="28"/>
-        </w:rPr>
-        <w:t>)</w:t>
-      </w:r>
-    </w:p>
-    <w:p>
-      <w:pPr>
-        <w:rPr>
-          <w:sz w:val="28"/>
-          <w:szCs w:val="28"/>
-        </w:rPr>
-      </w:pPr>
-      <w:r>
-        <w:rPr>
-          <w:sz w:val="28"/>
-          <w:szCs w:val="28"/>
-        </w:rPr>
-        <w:tab/>
-        <w:t>[</w:t>
-      </w:r>
-      <w:proofErr w:type="spellStart"/>
-      <w:proofErr w:type="gramStart"/>
-      <w:r>
-        <w:rPr>
-          <w:sz w:val="28"/>
-          <w:szCs w:val="28"/>
-        </w:rPr>
-        <w:t>treasureFound</w:t>
-      </w:r>
-      <w:proofErr w:type="spellEnd"/>
-      <w:proofErr w:type="gramEnd"/>
-      <w:r>
-        <w:rPr>
-          <w:sz w:val="28"/>
-          <w:szCs w:val="28"/>
-        </w:rPr>
-        <w:t>] (</w:t>
-      </w:r>
-      <w:proofErr w:type="spellStart"/>
-      <w:proofErr w:type="gramStart"/>
-      <w:r>
-        <w:rPr>
-          <w:sz w:val="28"/>
-          <w:szCs w:val="28"/>
-        </w:rPr>
-        <w:t>boolean</w:t>
-      </w:r>
-      <w:proofErr w:type="spellEnd"/>
-      <w:proofErr w:type="gramEnd"/>
-      <w:r>
-        <w:rPr>
-          <w:sz w:val="28"/>
-          <w:szCs w:val="28"/>
-        </w:rPr>
-        <w:t>)</w:t>
-      </w:r>
-    </w:p>
-    <w:p>
-      <w:pPr>
-        <w:rPr>
-          <w:sz w:val="28"/>
-          <w:szCs w:val="28"/>
-        </w:rPr>
-      </w:pPr>
-      <w:r>
-        <w:rPr>
-          <w:sz w:val="28"/>
-          <w:szCs w:val="28"/>
-        </w:rPr>
-        <w:tab/>
-        <w:t>[</w:t>
-      </w:r>
-      <w:proofErr w:type="spellStart"/>
-      <w:proofErr w:type="gramStart"/>
-      <w:r>
-        <w:rPr>
-          <w:sz w:val="28"/>
-          <w:szCs w:val="28"/>
-        </w:rPr>
-        <w:t>treasureStolen</w:t>
-      </w:r>
-      <w:proofErr w:type="spellEnd"/>
-      <w:proofErr w:type="gramEnd"/>
-      <w:r>
-        <w:rPr>
-          <w:sz w:val="28"/>
-          <w:szCs w:val="28"/>
-        </w:rPr>
-        <w:t>] (</w:t>
-      </w:r>
-      <w:proofErr w:type="spellStart"/>
-      <w:proofErr w:type="gramStart"/>
-      <w:r>
-        <w:rPr>
-          <w:sz w:val="28"/>
-          <w:szCs w:val="28"/>
-        </w:rPr>
-        <w:t>boolean</w:t>
-      </w:r>
-      <w:proofErr w:type="spellEnd"/>
-      <w:proofErr w:type="gramEnd"/>
-      <w:r>
-        <w:rPr>
-          <w:sz w:val="28"/>
-          <w:szCs w:val="28"/>
-        </w:rPr>
-        <w:t>)</w:t>
-      </w:r>
-    </w:p>
-    <w:p>
-      <w:pPr>
-        <w:rPr>
-          <w:sz w:val="28"/>
-          <w:szCs w:val="28"/>
-        </w:rPr>
-      </w:pPr>
-    </w:p>
-    <w:p>
-      <w:pPr>
-        <w:rPr>
-          <w:sz w:val="28"/>
-          <w:szCs w:val="28"/>
-        </w:rPr>
-      </w:pPr>
-    </w:p>
-    <w:p>
-      <w:pPr>
-        <w:rPr>
-          <w:sz w:val="28"/>
-          <w:szCs w:val="28"/>
-        </w:rPr>
-      </w:pPr>
-    </w:p>
-    <w:p>
-      <w:pPr>
-        <w:rPr>
-          <w:sz w:val="28"/>
-          <w:szCs w:val="28"/>
-        </w:rPr>
-      </w:pPr>
-    </w:p>
-    <w:p>
-      <w:pPr>
-        <w:rPr>
-          <w:sz w:val="28"/>
-          <w:szCs w:val="28"/>
-        </w:rPr>
-      </w:pPr>
-    </w:p>
-    <w:p>
-      <w:pPr>
-        <w:rPr>
-          <w:sz w:val="28"/>
-          <w:szCs w:val="28"/>
-        </w:rPr>
-      </w:pPr>
-    </w:p>
-    <w:p>
-      <w:pPr>
-        <w:rPr>
-          <w:sz w:val="28"/>
-          <w:szCs w:val="28"/>
-        </w:rPr>
-      </w:pPr>
-    </w:p>
-    <w:p>
-      <w:pPr>
-        <w:rPr>
-          <w:sz w:val="28"/>
-          <w:szCs w:val="28"/>
-        </w:rPr>
-      </w:pPr>
-    </w:p>
-    <w:p>
-      <w:pPr>
-        <w:rPr>
-          <w:sz w:val="28"/>
-          <w:szCs w:val="28"/>
-        </w:rPr>
-      </w:pPr>
-    </w:p>
-    <w:p>
-      <w:pPr>
-        <w:rPr>
-          <w:sz w:val="28"/>
-          <w:szCs w:val="28"/>
-        </w:rPr>
-      </w:pPr>
-    </w:p>
-    <w:p>
-      <w:pPr>
-        <w:rPr>
-          <w:sz w:val="28"/>
-          <w:szCs w:val="28"/>
-        </w:rPr>
-      </w:pPr>
-    </w:p>
-    <w:p>
-      <w:pPr>
-        <w:rPr>
-          <w:sz w:val="28"/>
-          <w:szCs w:val="28"/>
-        </w:rPr>
-      </w:pPr>
-    </w:p>
-    <w:p>
-      <w:pPr>
-        <w:rPr>
-          <w:sz w:val="28"/>
-          <w:szCs w:val="28"/>
-        </w:rPr>
-      </w:pPr>
-    </w:p>
-    <w:p>
-      <w:pPr>
-        <w:rPr>
-          <w:sz w:val="28"/>
-          <w:szCs w:val="28"/>
-        </w:rPr>
-      </w:pPr>
-    </w:p>
-    <w:p>
-      <w:pPr>
-        <w:rPr>
-          <w:sz w:val="28"/>
-          <w:szCs w:val="28"/>
-        </w:rPr>
-      </w:pPr>
-    </w:p>
-    <w:p>
-      <w:pPr>
-        <w:rPr>
-          <w:sz w:val="28"/>
-          <w:szCs w:val="28"/>
-        </w:rPr>
-      </w:pPr>
-    </w:p>
-    <w:p>
-      <w:pPr>
-        <w:rPr>
-          <w:sz w:val="28"/>
-          <w:szCs w:val="28"/>
-        </w:rPr>
-      </w:pPr>
-    </w:p>
-    <w:p>
-      <w:pPr>
-        <w:rPr>
-          <w:sz w:val="28"/>
-          <w:szCs w:val="28"/>
-        </w:rPr>
-      </w:pPr>
-    </w:p>
-    <w:p>
-      <w:pPr>
-        <w:rPr>
-          <w:sz w:val="28"/>
-          <w:szCs w:val="28"/>
-        </w:rPr>
-      </w:pPr>
-    </w:p>
-    <w:p>
-      <w:pPr>
-        <w:rPr>
-          <w:sz w:val="28"/>
-          <w:szCs w:val="28"/>
-        </w:rPr>
-      </w:pPr>
-    </w:p>
-    <w:p>
-      <w:pPr>
-        <w:rPr>
-          <w:sz w:val="28"/>
-          <w:szCs w:val="28"/>
-        </w:rPr>
-      </w:pPr>
-    </w:p>
-    <w:p>
-      <w:pPr>
-        <w:rPr>
-          <w:sz w:val="28"/>
-          <w:szCs w:val="28"/>
-        </w:rPr>
-      </w:pPr>
-    </w:p>
-    <w:p>
-      <w:pPr>
-        <w:rPr>
-          <w:sz w:val="28"/>
-          <w:szCs w:val="28"/>
-        </w:rPr>
-      </w:pPr>
-    </w:p>
-    <w:p>
-      <w:pPr>
-        <w:rPr>
-          <w:sz w:val="28"/>
-          <w:szCs w:val="28"/>
-        </w:rPr>
-      </w:pPr>
-      <w:r>
-        <w:rPr>
-          <w:sz w:val="28"/>
-          <w:szCs w:val="28"/>
-        </w:rPr>
-        <w:t>Round Five!</w:t>
-      </w:r>
-    </w:p>
-    <w:p>
-      <w:pPr>
-        <w:rPr>
-          <w:sz w:val="28"/>
-          <w:szCs w:val="28"/>
-        </w:rPr>
-      </w:pPr>
-      <w:r>
-        <w:rPr>
-          <w:sz w:val="28"/>
-          <w:szCs w:val="28"/>
-        </w:rPr>
-        <w:t>There is now also a Spy on the field! If the spy spots you, they will follow you and steal the treasure if you pick it up!</w:t>
-      </w:r>
-      <w:r>
-        <w:rPr>
-          <w:sz w:val="28"/>
-          <w:szCs w:val="28"/>
-        </w:rPr>
-        <w:t xml:space="preserve">  They will not do anything if you have already picked it up.</w:t>
-      </w:r>
-    </w:p>
-    <w:p>
-      <w:pPr>
-        <w:rPr>
-          <w:sz w:val="28"/>
-          <w:szCs w:val="28"/>
-        </w:rPr>
-      </w:pPr>
-      <w:r>
-        <w:rPr>
-          <w:sz w:val="28"/>
-          <w:szCs w:val="28"/>
-        </w:rPr>
-        <w:t>However, if you cross paths with the Mugger after the Spy has taken your treasure</w:t>
-      </w:r>
-      <w:r>
-        <w:rPr>
-          <w:sz w:val="28"/>
-          <w:szCs w:val="28"/>
-        </w:rPr>
-        <w:t>, the Spy and Mugger will get in</w:t>
-      </w:r>
-      <w:r>
-        <w:rPr>
-          <w:sz w:val="28"/>
-          <w:szCs w:val="28"/>
-        </w:rPr>
-        <w:t xml:space="preserve"> a fight, and you get the treasure back! (</w:t>
-      </w:r>
-      <w:proofErr w:type="gramStart"/>
-      <w:r>
-        <w:rPr>
-          <w:sz w:val="28"/>
-          <w:szCs w:val="28"/>
-        </w:rPr>
-        <w:t>it’s</w:t>
-      </w:r>
-      <w:proofErr w:type="gramEnd"/>
-      <w:r>
-        <w:rPr>
-          <w:sz w:val="28"/>
-          <w:szCs w:val="28"/>
-        </w:rPr>
-        <w:t xml:space="preserve"> no longer stolen)</w:t>
-      </w:r>
-    </w:p>
-    <w:p>
-      <w:pPr>
-        <w:rPr>
-          <w:sz w:val="28"/>
-          <w:szCs w:val="28"/>
-        </w:rPr>
-      </w:pPr>
-    </w:p>
-    <w:p>
-      <w:pPr>
-        <w:rPr>
-          <w:sz w:val="28"/>
-          <w:szCs w:val="28"/>
-        </w:rPr>
-      </w:pPr>
-      <w:r>
-        <w:rPr>
-          <w:sz w:val="28"/>
-          <w:szCs w:val="28"/>
-        </w:rPr>
-        <w:t>The question server will provide:</w:t>
-      </w:r>
-    </w:p>
-    <w:p>
-      <w:pPr>
-        <w:rPr>
-          <w:sz w:val="28"/>
-          <w:szCs w:val="28"/>
-        </w:rPr>
-      </w:pPr>
-      <w:r>
-        <w:rPr>
-          <w:sz w:val="28"/>
-          <w:szCs w:val="28"/>
-        </w:rPr>
-        <w:tab/>
-        <w:t>[</w:t>
-      </w:r>
-      <w:proofErr w:type="spellStart"/>
-      <w:proofErr w:type="gramStart"/>
-      <w:r>
-        <w:rPr>
-          <w:sz w:val="28"/>
-          <w:szCs w:val="28"/>
-        </w:rPr>
-        <w:t>startX</w:t>
-      </w:r>
-      <w:proofErr w:type="spellEnd"/>
-      <w:proofErr w:type="gramEnd"/>
-      <w:r>
-        <w:rPr>
-          <w:sz w:val="28"/>
-          <w:szCs w:val="28"/>
-        </w:rPr>
-        <w:t>] (</w:t>
-      </w:r>
-      <w:proofErr w:type="gramStart"/>
-      <w:r>
-        <w:rPr>
-          <w:sz w:val="28"/>
-          <w:szCs w:val="28"/>
-        </w:rPr>
-        <w:t>integer</w:t>
-      </w:r>
-      <w:proofErr w:type="gramEnd"/>
-      <w:r>
-        <w:rPr>
-          <w:sz w:val="28"/>
-          <w:szCs w:val="28"/>
-        </w:rPr>
-        <w:t>)</w:t>
-      </w:r>
-    </w:p>
-    <w:p>
-      <w:pPr>
-        <w:rPr>
-          <w:sz w:val="28"/>
-          <w:szCs w:val="28"/>
-        </w:rPr>
-      </w:pPr>
-      <w:r>
-        <w:rPr>
-          <w:sz w:val="28"/>
-          <w:szCs w:val="28"/>
-        </w:rPr>
-        <w:tab/>
-        <w:t>[</w:t>
-      </w:r>
-      <w:proofErr w:type="spellStart"/>
-      <w:proofErr w:type="gramStart"/>
-      <w:r>
-        <w:rPr>
-          <w:sz w:val="28"/>
-          <w:szCs w:val="28"/>
-        </w:rPr>
-        <w:t>startY</w:t>
-      </w:r>
-      <w:proofErr w:type="spellEnd"/>
-      <w:proofErr w:type="gramEnd"/>
-      <w:r>
-        <w:rPr>
-          <w:sz w:val="28"/>
-          <w:szCs w:val="28"/>
-        </w:rPr>
-        <w:t>] (</w:t>
-      </w:r>
-      <w:proofErr w:type="gramStart"/>
-      <w:r>
-        <w:rPr>
-          <w:sz w:val="28"/>
-          <w:szCs w:val="28"/>
-        </w:rPr>
-        <w:t>integer</w:t>
-      </w:r>
-      <w:proofErr w:type="gramEnd"/>
-      <w:r>
-        <w:rPr>
-          <w:sz w:val="28"/>
-          <w:szCs w:val="28"/>
-        </w:rPr>
-        <w:t>)</w:t>
-      </w:r>
-    </w:p>
-    <w:p>
-      <w:pPr>
-        <w:rPr>
-          <w:sz w:val="28"/>
-          <w:szCs w:val="28"/>
-        </w:rPr>
-      </w:pPr>
-      <w:r>
-        <w:rPr>
-          <w:sz w:val="28"/>
-          <w:szCs w:val="28"/>
-        </w:rPr>
-        <w:tab/>
-        <w:t>[</w:t>
-      </w:r>
-      <w:proofErr w:type="gramStart"/>
-      <w:r>
-        <w:rPr>
-          <w:sz w:val="28"/>
-          <w:szCs w:val="28"/>
-        </w:rPr>
-        <w:t>instructions</w:t>
-      </w:r>
-      <w:proofErr w:type="gramEnd"/>
-      <w:r>
-        <w:rPr>
-          <w:sz w:val="28"/>
-          <w:szCs w:val="28"/>
-        </w:rPr>
-        <w:t>] (</w:t>
-      </w:r>
-      <w:proofErr w:type="gramStart"/>
-      <w:r>
-        <w:rPr>
-          <w:sz w:val="28"/>
-          <w:szCs w:val="28"/>
-        </w:rPr>
-        <w:t>string</w:t>
-      </w:r>
-      <w:proofErr w:type="gramEnd"/>
-      <w:r>
-        <w:rPr>
-          <w:sz w:val="28"/>
-          <w:szCs w:val="28"/>
-        </w:rPr>
-        <w:t>)</w:t>
-      </w:r>
-    </w:p>
-    <w:p>
-      <w:pPr>
-        <w:ind w:firstLine="720"/>
-        <w:rPr>
-          <w:sz w:val="28"/>
-          <w:szCs w:val="28"/>
-        </w:rPr>
-      </w:pPr>
-      <w:r>
-        <w:rPr>
-          <w:sz w:val="28"/>
-          <w:szCs w:val="28"/>
-        </w:rPr>
-        <w:t>[</w:t>
-      </w:r>
-      <w:proofErr w:type="spellStart"/>
-      <w:proofErr w:type="gramStart"/>
-      <w:r>
-        <w:rPr>
-          <w:sz w:val="28"/>
-          <w:szCs w:val="28"/>
-        </w:rPr>
-        <w:t>treasureX</w:t>
-      </w:r>
-      <w:proofErr w:type="spellEnd"/>
-      <w:proofErr w:type="gramEnd"/>
-      <w:r>
-        <w:rPr>
-          <w:sz w:val="28"/>
-          <w:szCs w:val="28"/>
-        </w:rPr>
-        <w:t>] (</w:t>
-      </w:r>
-      <w:proofErr w:type="gramStart"/>
-      <w:r>
-        <w:rPr>
-          <w:sz w:val="28"/>
-          <w:szCs w:val="28"/>
-        </w:rPr>
-        <w:t>integer</w:t>
-      </w:r>
-      <w:proofErr w:type="gramEnd"/>
-      <w:r>
-        <w:rPr>
-          <w:sz w:val="28"/>
-          <w:szCs w:val="28"/>
-        </w:rPr>
-        <w:t>)</w:t>
-      </w:r>
-    </w:p>
-    <w:p>
-      <w:pPr>
-        <w:ind w:firstLine="720"/>
-        <w:rPr>
-          <w:sz w:val="28"/>
-          <w:szCs w:val="28"/>
-        </w:rPr>
-      </w:pPr>
-      <w:r>
-        <w:rPr>
-          <w:sz w:val="28"/>
-          <w:szCs w:val="28"/>
-        </w:rPr>
-        <w:t>[</w:t>
-      </w:r>
-      <w:proofErr w:type="spellStart"/>
-      <w:proofErr w:type="gramStart"/>
-      <w:r>
-        <w:rPr>
-          <w:sz w:val="28"/>
-          <w:szCs w:val="28"/>
-        </w:rPr>
-        <w:t>treasureY</w:t>
-      </w:r>
-      <w:proofErr w:type="spellEnd"/>
-      <w:proofErr w:type="gramEnd"/>
-      <w:r>
-        <w:rPr>
-          <w:sz w:val="28"/>
-          <w:szCs w:val="28"/>
-        </w:rPr>
-        <w:t>] (</w:t>
-      </w:r>
-      <w:proofErr w:type="gramStart"/>
-      <w:r>
-        <w:rPr>
-          <w:sz w:val="28"/>
-          <w:szCs w:val="28"/>
-        </w:rPr>
-        <w:t>integer</w:t>
-      </w:r>
-      <w:proofErr w:type="gramEnd"/>
-      <w:r>
-        <w:rPr>
-          <w:sz w:val="28"/>
-          <w:szCs w:val="28"/>
-        </w:rPr>
-        <w:t>)</w:t>
-      </w:r>
-    </w:p>
-    <w:p>
-      <w:pPr>
-        <w:ind w:firstLine="720"/>
-        <w:rPr>
-          <w:sz w:val="28"/>
-          <w:szCs w:val="28"/>
-        </w:rPr>
-      </w:pPr>
-      <w:r>
-        <w:rPr>
-          <w:sz w:val="28"/>
-          <w:szCs w:val="28"/>
-        </w:rPr>
-        <w:t>[</w:t>
-      </w:r>
-      <w:proofErr w:type="spellStart"/>
-      <w:proofErr w:type="gramStart"/>
-      <w:r>
-        <w:rPr>
-          <w:sz w:val="28"/>
-          <w:szCs w:val="28"/>
-        </w:rPr>
-        <w:t>muggerX</w:t>
-      </w:r>
-      <w:proofErr w:type="spellEnd"/>
-      <w:proofErr w:type="gramEnd"/>
-      <w:r>
-        <w:rPr>
-          <w:sz w:val="28"/>
-          <w:szCs w:val="28"/>
-        </w:rPr>
-        <w:t>] (</w:t>
-      </w:r>
-      <w:proofErr w:type="gramStart"/>
-      <w:r>
-        <w:rPr>
-          <w:sz w:val="28"/>
-          <w:szCs w:val="28"/>
-        </w:rPr>
-        <w:t>integer</w:t>
-      </w:r>
-      <w:proofErr w:type="gramEnd"/>
-      <w:r>
-        <w:rPr>
-          <w:sz w:val="28"/>
-          <w:szCs w:val="28"/>
-        </w:rPr>
-        <w:t>)</w:t>
-      </w:r>
-    </w:p>
-    <w:p>
-      <w:pPr>
-        <w:ind w:firstLine="720"/>
-        <w:rPr>
-          <w:sz w:val="28"/>
-          <w:szCs w:val="28"/>
-        </w:rPr>
-      </w:pPr>
-      <w:r>
-        <w:rPr>
-          <w:sz w:val="28"/>
-          <w:szCs w:val="28"/>
-        </w:rPr>
-        <w:t>[</w:t>
-      </w:r>
-      <w:proofErr w:type="spellStart"/>
-      <w:proofErr w:type="gramStart"/>
-      <w:r>
-        <w:rPr>
-          <w:sz w:val="28"/>
-          <w:szCs w:val="28"/>
-        </w:rPr>
-        <w:t>muggerY</w:t>
-      </w:r>
-      <w:proofErr w:type="spellEnd"/>
-      <w:proofErr w:type="gramEnd"/>
-      <w:r>
-        <w:rPr>
-          <w:sz w:val="28"/>
-          <w:szCs w:val="28"/>
-        </w:rPr>
-        <w:t>] (</w:t>
-      </w:r>
-      <w:proofErr w:type="gramStart"/>
-      <w:r>
-        <w:rPr>
-          <w:sz w:val="28"/>
-          <w:szCs w:val="28"/>
-        </w:rPr>
-        <w:t>integer</w:t>
-      </w:r>
-      <w:proofErr w:type="gramEnd"/>
-      <w:r>
-        <w:rPr>
-          <w:sz w:val="28"/>
-          <w:szCs w:val="28"/>
-        </w:rPr>
-        <w:t xml:space="preserve">) </w:t>
-      </w:r>
-    </w:p>
-    <w:p>
-      <w:pPr>
-        <w:ind w:firstLine="720"/>
-        <w:rPr>
-          <w:sz w:val="28"/>
-          <w:szCs w:val="28"/>
-        </w:rPr>
-      </w:pPr>
-      <w:r>
-        <w:rPr>
-          <w:sz w:val="28"/>
-          <w:szCs w:val="28"/>
-        </w:rPr>
-        <w:t>[</w:t>
-      </w:r>
-      <w:proofErr w:type="spellStart"/>
-      <w:proofErr w:type="gramStart"/>
-      <w:r>
-        <w:rPr>
-          <w:sz w:val="28"/>
-          <w:szCs w:val="28"/>
-        </w:rPr>
-        <w:t>spyX</w:t>
-      </w:r>
-      <w:proofErr w:type="spellEnd"/>
-      <w:proofErr w:type="gramEnd"/>
-      <w:r>
-        <w:rPr>
-          <w:sz w:val="28"/>
-          <w:szCs w:val="28"/>
-        </w:rPr>
-        <w:t>] (</w:t>
-      </w:r>
-      <w:proofErr w:type="gramStart"/>
-      <w:r>
-        <w:rPr>
-          <w:sz w:val="28"/>
-          <w:szCs w:val="28"/>
-        </w:rPr>
-        <w:t>integer</w:t>
-      </w:r>
-      <w:proofErr w:type="gramEnd"/>
-      <w:r>
-        <w:rPr>
-          <w:sz w:val="28"/>
-          <w:szCs w:val="28"/>
-        </w:rPr>
-        <w:t>)</w:t>
-      </w:r>
     </w:p>
     <w:p>
       <w:pPr>

</xml_diff>